<commit_message>
Update with files to be published.
</commit_message>
<xml_diff>
--- a/Publication Output/ENCPRSFP Overview.docx
+++ b/Publication Output/ENCPRSFP Overview.docx
@@ -1,6 +1,6 @@
 
 <file path=word/document.xml><?xml version="1.0" encoding="utf-8"?>
-<w:document xmlns:wpc="http://schemas.microsoft.com/office/word/2010/wordprocessingCanvas" xmlns:cx="http://schemas.microsoft.com/office/drawing/2014/chartex" xmlns:cx1="http://schemas.microsoft.com/office/drawing/2015/9/8/chartex" xmlns:cx2="http://schemas.microsoft.com/office/drawing/2015/10/21/chartex" xmlns:cx3="http://schemas.microsoft.com/office/drawing/2016/5/9/chartex" xmlns:cx4="http://schemas.microsoft.com/office/drawing/2016/5/10/chartex" xmlns:cx5="http://schemas.microsoft.com/office/drawing/2016/5/11/chartex" xmlns:cx6="http://schemas.microsoft.com/office/drawing/2016/5/12/chartex" xmlns:cx7="http://schemas.microsoft.com/office/drawing/2016/5/13/chartex" xmlns:cx8="http://schemas.microsoft.com/office/drawing/2016/5/14/chartex" xmlns:mc="http://schemas.openxmlformats.org/markup-compatibility/2006" xmlns:aink="http://schemas.microsoft.com/office/drawing/2016/ink" xmlns:am3d="http://schemas.microsoft.com/office/drawing/2017/model3d" xmlns:o="urn:schemas-microsoft-com:office:office" xmlns:r="http://schemas.openxmlformats.org/officeDocument/2006/relationships" xmlns:m="http://schemas.openxmlformats.org/officeDocument/2006/math" xmlns:v="urn:schemas-microsoft-com:vml" xmlns:wp14="http://schemas.microsoft.com/office/word/2010/wordprocessingDrawing" xmlns:wp="http://schemas.openxmlformats.org/drawingml/2006/wordprocessingDrawing" xmlns:w10="urn:schemas-microsoft-com:office:word" xmlns:w="http://schemas.openxmlformats.org/wordprocessingml/2006/main" xmlns:w14="http://schemas.microsoft.com/office/word/2010/wordml" xmlns:w15="http://schemas.microsoft.com/office/word/2012/wordml" xmlns:w16cid="http://schemas.microsoft.com/office/word/2016/wordml/cid" xmlns:w16se="http://schemas.microsoft.com/office/word/2015/wordml/symex" xmlns:wpg="http://schemas.microsoft.com/office/word/2010/wordprocessingGroup" xmlns:wpi="http://schemas.microsoft.com/office/word/2010/wordprocessingInk" xmlns:wne="http://schemas.microsoft.com/office/word/2006/wordml" xmlns:wps="http://schemas.microsoft.com/office/word/2010/wordprocessingShape" mc:Ignorable="w14 w15 w16se w16cid wp14">
+<w:document xmlns:wpc="http://schemas.microsoft.com/office/word/2010/wordprocessingCanvas" xmlns:cx="http://schemas.microsoft.com/office/drawing/2014/chartex" xmlns:cx1="http://schemas.microsoft.com/office/drawing/2015/9/8/chartex" xmlns:cx2="http://schemas.microsoft.com/office/drawing/2015/10/21/chartex" xmlns:cx3="http://schemas.microsoft.com/office/drawing/2016/5/9/chartex" xmlns:cx4="http://schemas.microsoft.com/office/drawing/2016/5/10/chartex" xmlns:cx5="http://schemas.microsoft.com/office/drawing/2016/5/11/chartex" xmlns:cx6="http://schemas.microsoft.com/office/drawing/2016/5/12/chartex" xmlns:cx7="http://schemas.microsoft.com/office/drawing/2016/5/13/chartex" xmlns:cx8="http://schemas.microsoft.com/office/drawing/2016/5/14/chartex" xmlns:mc="http://schemas.openxmlformats.org/markup-compatibility/2006" xmlns:aink="http://schemas.microsoft.com/office/drawing/2016/ink" xmlns:am3d="http://schemas.microsoft.com/office/drawing/2017/model3d" xmlns:o="urn:schemas-microsoft-com:office:office" xmlns:r="http://schemas.openxmlformats.org/officeDocument/2006/relationships" xmlns:m="http://schemas.openxmlformats.org/officeDocument/2006/math" xmlns:v="urn:schemas-microsoft-com:vml" xmlns:wp14="http://schemas.microsoft.com/office/word/2010/wordprocessingDrawing" xmlns:wp="http://schemas.openxmlformats.org/drawingml/2006/wordprocessingDrawing" xmlns:w10="urn:schemas-microsoft-com:office:word" xmlns:w="http://schemas.openxmlformats.org/wordprocessingml/2006/main" xmlns:w14="http://schemas.microsoft.com/office/word/2010/wordml" xmlns:w15="http://schemas.microsoft.com/office/word/2012/wordml" xmlns:w16cex="http://schemas.microsoft.com/office/word/2018/wordml/cex" xmlns:w16cid="http://schemas.microsoft.com/office/word/2016/wordml/cid" xmlns:w16="http://schemas.microsoft.com/office/word/2018/wordml" xmlns:w16se="http://schemas.microsoft.com/office/word/2015/wordml/symex" xmlns:wpg="http://schemas.microsoft.com/office/word/2010/wordprocessingGroup" xmlns:wpi="http://schemas.microsoft.com/office/word/2010/wordprocessingInk" xmlns:wne="http://schemas.microsoft.com/office/word/2006/wordml" xmlns:wps="http://schemas.microsoft.com/office/word/2010/wordprocessingShape" mc:Ignorable="w14 w15 w16se w16cid w16 w16cex wp14">
   <w:body>
     <w:p>
       <w:pPr>
@@ -3708,7 +3708,10 @@
         <w:t xml:space="preserve">his document is the culmination of </w:t>
       </w:r>
       <w:r>
-        <w:t xml:space="preserve">4 years </w:t>
+        <w:t>many</w:t>
+      </w:r>
+      <w:r>
+        <w:t xml:space="preserve"> years </w:t>
       </w:r>
       <w:r>
         <w:t xml:space="preserve">of extensive work by private and public industry representatives and other stakeholders </w:t>
@@ -4283,7 +4286,7 @@
       </w:tr>
       <w:tr>
         <w:trPr>
-          <w:trHeight w:val="241"/>
+          <w:trHeight w:val="259"/>
         </w:trPr>
         <w:tc>
           <w:tcPr>
@@ -4303,71 +4306,81 @@
                 <w:rFonts w:asciiTheme="minorHAnsi" w:hAnsiTheme="minorHAnsi" w:cstheme="minorHAnsi"/>
                 <w:sz w:val="20"/>
               </w:rPr>
-              <w:t>L</w:t>
-            </w:r>
-            <w:r>
-              <w:rPr>
-                <w:rFonts w:asciiTheme="minorHAnsi" w:hAnsiTheme="minorHAnsi" w:cstheme="minorHAnsi"/>
-                <w:sz w:val="20"/>
-              </w:rPr>
-              <w:t>indsey</w:t>
-            </w:r>
-            <w:r>
-              <w:rPr>
-                <w:rFonts w:asciiTheme="minorHAnsi" w:hAnsiTheme="minorHAnsi" w:cstheme="minorHAnsi"/>
-                <w:sz w:val="20"/>
-              </w:rPr>
-              <w:t xml:space="preserve"> </w:t>
-            </w:r>
-            <w:proofErr w:type="spellStart"/>
-            <w:r>
-              <w:rPr>
-                <w:rFonts w:asciiTheme="minorHAnsi" w:hAnsiTheme="minorHAnsi" w:cstheme="minorHAnsi"/>
-                <w:sz w:val="20"/>
-              </w:rPr>
-              <w:t>H</w:t>
-            </w:r>
-            <w:r>
-              <w:rPr>
-                <w:rFonts w:asciiTheme="minorHAnsi" w:hAnsiTheme="minorHAnsi" w:cstheme="minorHAnsi"/>
-                <w:sz w:val="20"/>
-              </w:rPr>
-              <w:t>o</w:t>
-            </w:r>
-            <w:r>
-              <w:rPr>
-                <w:rFonts w:asciiTheme="minorHAnsi" w:hAnsiTheme="minorHAnsi" w:cstheme="minorHAnsi"/>
-                <w:sz w:val="20"/>
-              </w:rPr>
-              <w:t>ggle</w:t>
-            </w:r>
-            <w:proofErr w:type="spellEnd"/>
-            <w:r>
-              <w:rPr>
-                <w:rFonts w:asciiTheme="minorHAnsi" w:hAnsiTheme="minorHAnsi" w:cstheme="minorHAnsi"/>
-                <w:sz w:val="20"/>
-              </w:rPr>
-              <w:t>,</w:t>
-            </w:r>
-            <w:r>
-              <w:rPr>
-                <w:rFonts w:asciiTheme="minorHAnsi" w:hAnsiTheme="minorHAnsi" w:cstheme="minorHAnsi"/>
-                <w:sz w:val="20"/>
-              </w:rPr>
-              <w:t xml:space="preserve"> MS, RDN</w:t>
-            </w:r>
-            <w:r>
-              <w:rPr>
-                <w:rFonts w:asciiTheme="minorHAnsi" w:hAnsiTheme="minorHAnsi" w:cstheme="minorHAnsi"/>
-                <w:sz w:val="20"/>
-              </w:rPr>
-              <w:t>, PMP</w:t>
+              <w:t>Constantina (Tina) Papoutsakis, PhD, RD</w:t>
             </w:r>
           </w:p>
         </w:tc>
         <w:tc>
           <w:tcPr>
             <w:tcW w:w="5760" w:type="dxa"/>
+          </w:tcPr>
+          <w:p>
+            <w:pPr>
+              <w:pStyle w:val="TableParagraph"/>
+              <w:spacing w:line="223" w:lineRule="exact"/>
+              <w:rPr>
+                <w:rFonts w:asciiTheme="minorHAnsi" w:hAnsiTheme="minorHAnsi" w:cstheme="minorHAnsi"/>
+                <w:sz w:val="20"/>
+              </w:rPr>
+            </w:pPr>
+            <w:r>
+              <w:rPr>
+                <w:rFonts w:asciiTheme="minorHAnsi" w:hAnsiTheme="minorHAnsi" w:cstheme="minorHAnsi"/>
+                <w:sz w:val="20"/>
+              </w:rPr>
+              <w:t>Academy of Nutrition and Dietetics, Co-Editor</w:t>
+            </w:r>
+          </w:p>
+        </w:tc>
+      </w:tr>
+      <w:tr>
+        <w:trPr>
+          <w:trHeight w:val="259"/>
+        </w:trPr>
+        <w:tc>
+          <w:tcPr>
+            <w:tcW w:w="2880" w:type="dxa"/>
+            <w:tcBorders>
+              <w:top w:val="single" w:sz="4" w:space="0" w:color="000000"/>
+              <w:left w:val="single" w:sz="4" w:space="0" w:color="000000"/>
+              <w:bottom w:val="single" w:sz="4" w:space="0" w:color="000000"/>
+              <w:right w:val="single" w:sz="4" w:space="0" w:color="000000"/>
+            </w:tcBorders>
+          </w:tcPr>
+          <w:p>
+            <w:pPr>
+              <w:pStyle w:val="TableParagraph"/>
+              <w:spacing w:line="217" w:lineRule="exact"/>
+              <w:rPr>
+                <w:rFonts w:asciiTheme="minorHAnsi" w:hAnsiTheme="minorHAnsi" w:cstheme="minorHAnsi"/>
+                <w:sz w:val="20"/>
+              </w:rPr>
+            </w:pPr>
+            <w:r>
+              <w:rPr>
+                <w:rFonts w:asciiTheme="minorHAnsi" w:hAnsiTheme="minorHAnsi" w:cstheme="minorHAnsi"/>
+                <w:sz w:val="20"/>
+              </w:rPr>
+              <w:t>Lindsey Hoggle,</w:t>
+            </w:r>
+            <w:r>
+              <w:rPr>
+                <w:rFonts w:asciiTheme="minorHAnsi" w:hAnsiTheme="minorHAnsi" w:cstheme="minorHAnsi"/>
+                <w:sz w:val="20"/>
+              </w:rPr>
+              <w:t xml:space="preserve"> MS, RDN, PMP</w:t>
+            </w:r>
+          </w:p>
+        </w:tc>
+        <w:tc>
+          <w:tcPr>
+            <w:tcW w:w="5760" w:type="dxa"/>
+            <w:tcBorders>
+              <w:top w:val="single" w:sz="4" w:space="0" w:color="000000"/>
+              <w:left w:val="single" w:sz="4" w:space="0" w:color="000000"/>
+              <w:bottom w:val="single" w:sz="4" w:space="0" w:color="000000"/>
+              <w:right w:val="single" w:sz="4" w:space="0" w:color="000000"/>
+            </w:tcBorders>
           </w:tcPr>
           <w:p>
             <w:pPr>
@@ -4412,37 +4425,12 @@
                 <w:sz w:val="20"/>
               </w:rPr>
             </w:pPr>
-            <w:proofErr w:type="spellStart"/>
-            <w:r>
-              <w:rPr>
-                <w:rFonts w:asciiTheme="minorHAnsi" w:hAnsiTheme="minorHAnsi" w:cstheme="minorHAnsi"/>
-                <w:sz w:val="20"/>
-              </w:rPr>
-              <w:t>Constantina</w:t>
-            </w:r>
-            <w:proofErr w:type="spellEnd"/>
-            <w:r>
-              <w:rPr>
-                <w:rFonts w:asciiTheme="minorHAnsi" w:hAnsiTheme="minorHAnsi" w:cstheme="minorHAnsi"/>
-                <w:sz w:val="20"/>
-              </w:rPr>
-              <w:t xml:space="preserve"> (Tina) </w:t>
-            </w:r>
-            <w:proofErr w:type="spellStart"/>
-            <w:r>
-              <w:rPr>
-                <w:rFonts w:asciiTheme="minorHAnsi" w:hAnsiTheme="minorHAnsi" w:cstheme="minorHAnsi"/>
-                <w:sz w:val="20"/>
-              </w:rPr>
-              <w:t>Papoutsakis</w:t>
-            </w:r>
-            <w:proofErr w:type="spellEnd"/>
-            <w:r>
-              <w:rPr>
-                <w:rFonts w:asciiTheme="minorHAnsi" w:hAnsiTheme="minorHAnsi" w:cstheme="minorHAnsi"/>
-                <w:sz w:val="20"/>
-              </w:rPr>
-              <w:t>, PhD, RD</w:t>
+            <w:r>
+              <w:rPr>
+                <w:rFonts w:asciiTheme="minorHAnsi" w:hAnsiTheme="minorHAnsi" w:cstheme="minorHAnsi"/>
+                <w:sz w:val="20"/>
+              </w:rPr>
+              <w:t>Becky Gradl, MPH, RD, LDN, CHES®</w:t>
             </w:r>
           </w:p>
         </w:tc>
@@ -4464,7 +4452,56 @@
                 <w:rFonts w:asciiTheme="minorHAnsi" w:hAnsiTheme="minorHAnsi" w:cstheme="minorHAnsi"/>
                 <w:sz w:val="20"/>
               </w:rPr>
-              <w:t>Academy of Nutrition and Dietetics, Co-Editor</w:t>
+              <w:t>Academy of Nutrition and Dietetics</w:t>
+            </w:r>
+            <w:r>
+              <w:rPr>
+                <w:rFonts w:asciiTheme="minorHAnsi" w:hAnsiTheme="minorHAnsi" w:cstheme="minorHAnsi"/>
+                <w:sz w:val="20"/>
+              </w:rPr>
+              <w:t xml:space="preserve">, Project </w:t>
+            </w:r>
+            <w:r>
+              <w:rPr>
+                <w:rFonts w:asciiTheme="minorHAnsi" w:hAnsiTheme="minorHAnsi" w:cstheme="minorHAnsi"/>
+                <w:sz w:val="20"/>
+              </w:rPr>
+              <w:t>Manager</w:t>
+            </w:r>
+            <w:r>
+              <w:rPr>
+                <w:rFonts w:asciiTheme="minorHAnsi" w:hAnsiTheme="minorHAnsi" w:cstheme="minorHAnsi"/>
+                <w:sz w:val="20"/>
+              </w:rPr>
+              <w:t xml:space="preserve"> for </w:t>
+            </w:r>
+            <w:r>
+              <w:rPr>
+                <w:rFonts w:asciiTheme="minorHAnsi" w:hAnsiTheme="minorHAnsi" w:cstheme="minorHAnsi"/>
+                <w:sz w:val="20"/>
+              </w:rPr>
+              <w:t xml:space="preserve">functional profile </w:t>
+            </w:r>
+            <w:r>
+              <w:rPr>
+                <w:rFonts w:asciiTheme="minorHAnsi" w:hAnsiTheme="minorHAnsi" w:cstheme="minorHAnsi"/>
+                <w:sz w:val="20"/>
+              </w:rPr>
+              <w:t xml:space="preserve">validation </w:t>
+            </w:r>
+            <w:r>
+              <w:rPr>
+                <w:rFonts w:asciiTheme="minorHAnsi" w:hAnsiTheme="minorHAnsi" w:cstheme="minorHAnsi"/>
+                <w:sz w:val="20"/>
+              </w:rPr>
+              <w:t xml:space="preserve">and </w:t>
+            </w:r>
+            <w:r>
+              <w:rPr>
+                <w:rFonts w:asciiTheme="minorHAnsi" w:hAnsiTheme="minorHAnsi" w:cstheme="minorHAnsi"/>
+                <w:sz w:val="20"/>
+              </w:rPr>
+              <w:t>normative ballot</w:t>
             </w:r>
           </w:p>
         </w:tc>
@@ -4491,35 +4528,7 @@
                 <w:rFonts w:asciiTheme="minorHAnsi" w:hAnsiTheme="minorHAnsi" w:cstheme="minorHAnsi"/>
                 <w:sz w:val="20"/>
               </w:rPr>
-              <w:t>Donna</w:t>
-            </w:r>
-            <w:r>
-              <w:rPr>
-                <w:rFonts w:asciiTheme="minorHAnsi" w:hAnsiTheme="minorHAnsi" w:cstheme="minorHAnsi"/>
-                <w:sz w:val="20"/>
-              </w:rPr>
-              <w:t xml:space="preserve"> Quirk</w:t>
-            </w:r>
-            <w:r>
-              <w:rPr>
-                <w:rFonts w:asciiTheme="minorHAnsi" w:hAnsiTheme="minorHAnsi" w:cstheme="minorHAnsi"/>
-                <w:sz w:val="20"/>
-              </w:rPr>
-              <w:t xml:space="preserve">, </w:t>
-            </w:r>
-            <w:r>
-              <w:rPr>
-                <w:rFonts w:asciiTheme="minorHAnsi" w:hAnsiTheme="minorHAnsi" w:cstheme="minorHAnsi"/>
-                <w:sz w:val="20"/>
-              </w:rPr>
-              <w:t xml:space="preserve">MBA, </w:t>
-            </w:r>
-            <w:r>
-              <w:rPr>
-                <w:rFonts w:asciiTheme="minorHAnsi" w:hAnsiTheme="minorHAnsi" w:cstheme="minorHAnsi"/>
-                <w:sz w:val="20"/>
-              </w:rPr>
-              <w:t>RD, LD</w:t>
+              <w:t>Donna Quirk, MBA, RD, LD</w:t>
             </w:r>
           </w:p>
         </w:tc>
@@ -4541,21 +4550,7 @@
                 <w:rFonts w:asciiTheme="minorHAnsi" w:hAnsiTheme="minorHAnsi" w:cstheme="minorHAnsi"/>
                 <w:sz w:val="20"/>
               </w:rPr>
-              <w:t xml:space="preserve">Lexington Medical Center, </w:t>
-            </w:r>
-            <w:r>
-              <w:rPr>
-                <w:rFonts w:asciiTheme="minorHAnsi" w:hAnsiTheme="minorHAnsi" w:cstheme="minorHAnsi"/>
-                <w:sz w:val="20"/>
-              </w:rPr>
-              <w:t>USA, Clinical Application Analyst / Co-Editor</w:t>
-            </w:r>
-            <w:r>
-              <w:rPr>
-                <w:rFonts w:asciiTheme="minorHAnsi" w:hAnsiTheme="minorHAnsi" w:cstheme="minorHAnsi"/>
-                <w:sz w:val="20"/>
-              </w:rPr>
-              <w:t xml:space="preserve"> / Content Lead</w:t>
+              <w:t>Lexington Medical Center, USA, Clinical Application Analyst / Co-Editor / Content Lead</w:t>
             </w:r>
           </w:p>
         </w:tc>
@@ -4611,14 +4606,7 @@
                 <w:rFonts w:asciiTheme="minorHAnsi" w:hAnsiTheme="minorHAnsi" w:cstheme="minorHAnsi"/>
                 <w:sz w:val="20"/>
               </w:rPr>
-              <w:t xml:space="preserve">, </w:t>
-            </w:r>
-            <w:r>
-              <w:rPr>
-                <w:rFonts w:asciiTheme="minorHAnsi" w:hAnsiTheme="minorHAnsi" w:cstheme="minorHAnsi"/>
-                <w:sz w:val="20"/>
-              </w:rPr>
-              <w:t>Project Facilitator</w:t>
+              <w:t>, Project Facilitator</w:t>
             </w:r>
           </w:p>
         </w:tc>
@@ -4645,17 +4633,8 @@
                 <w:rFonts w:asciiTheme="minorHAnsi" w:hAnsiTheme="minorHAnsi" w:cstheme="minorHAnsi"/>
                 <w:sz w:val="20"/>
               </w:rPr>
-              <w:t xml:space="preserve">Patrick E. </w:t>
-            </w:r>
-            <w:proofErr w:type="spellStart"/>
-            <w:r>
-              <w:rPr>
-                <w:rFonts w:asciiTheme="minorHAnsi" w:hAnsiTheme="minorHAnsi" w:cstheme="minorHAnsi"/>
-                <w:sz w:val="20"/>
-              </w:rPr>
-              <w:t>Loyd</w:t>
-            </w:r>
-            <w:proofErr w:type="spellEnd"/>
+              <w:t>Patrick E. Loyd</w:t>
+            </w:r>
           </w:p>
         </w:tc>
         <w:tc>
@@ -4671,21 +4650,12 @@
                 <w:sz w:val="20"/>
               </w:rPr>
             </w:pPr>
-            <w:proofErr w:type="spellStart"/>
-            <w:r>
-              <w:rPr>
-                <w:rFonts w:asciiTheme="minorHAnsi" w:hAnsiTheme="minorHAnsi" w:cstheme="minorHAnsi"/>
-                <w:sz w:val="20"/>
-              </w:rPr>
-              <w:t>ICode</w:t>
-            </w:r>
-            <w:proofErr w:type="spellEnd"/>
-            <w:r>
-              <w:rPr>
-                <w:rFonts w:asciiTheme="minorHAnsi" w:hAnsiTheme="minorHAnsi" w:cstheme="minorHAnsi"/>
-                <w:sz w:val="20"/>
-              </w:rPr>
-              <w:t xml:space="preserve"> Solutions</w:t>
+            <w:r>
+              <w:rPr>
+                <w:rFonts w:asciiTheme="minorHAnsi" w:hAnsiTheme="minorHAnsi" w:cstheme="minorHAnsi"/>
+                <w:sz w:val="20"/>
+              </w:rPr>
+              <w:t>ICode Solutions</w:t>
             </w:r>
             <w:r>
               <w:rPr>
@@ -4699,21 +4669,7 @@
                 <w:rFonts w:asciiTheme="minorHAnsi" w:hAnsiTheme="minorHAnsi" w:cstheme="minorHAnsi"/>
                 <w:sz w:val="20"/>
               </w:rPr>
-              <w:t xml:space="preserve">, EHR-FP </w:t>
-            </w:r>
-            <w:r>
-              <w:rPr>
-                <w:rFonts w:asciiTheme="minorHAnsi" w:hAnsiTheme="minorHAnsi" w:cstheme="minorHAnsi"/>
-                <w:sz w:val="20"/>
-              </w:rPr>
-              <w:t xml:space="preserve">Modeling </w:t>
-            </w:r>
-            <w:r>
-              <w:rPr>
-                <w:rFonts w:asciiTheme="minorHAnsi" w:hAnsiTheme="minorHAnsi" w:cstheme="minorHAnsi"/>
-                <w:sz w:val="20"/>
-              </w:rPr>
-              <w:t>SME</w:t>
+              <w:t>, EHR-FP Modeling SME</w:t>
             </w:r>
           </w:p>
         </w:tc>
@@ -4789,17 +4745,8 @@
                 <w:rFonts w:asciiTheme="minorHAnsi" w:hAnsiTheme="minorHAnsi" w:cstheme="minorHAnsi"/>
                 <w:sz w:val="20"/>
               </w:rPr>
-              <w:t xml:space="preserve">Andy </w:t>
-            </w:r>
-            <w:proofErr w:type="spellStart"/>
-            <w:r>
-              <w:rPr>
-                <w:rFonts w:asciiTheme="minorHAnsi" w:hAnsiTheme="minorHAnsi" w:cstheme="minorHAnsi"/>
-                <w:sz w:val="20"/>
-              </w:rPr>
-              <w:t>Stechishin</w:t>
-            </w:r>
-            <w:proofErr w:type="spellEnd"/>
+              <w:t>Andy Stechishin</w:t>
+            </w:r>
           </w:p>
         </w:tc>
         <w:tc>
@@ -4903,21 +4850,12 @@
                 <w:sz w:val="20"/>
               </w:rPr>
             </w:pPr>
-            <w:proofErr w:type="spellStart"/>
-            <w:r>
-              <w:rPr>
-                <w:rFonts w:asciiTheme="minorHAnsi" w:hAnsiTheme="minorHAnsi" w:cstheme="minorHAnsi"/>
-                <w:sz w:val="20"/>
-              </w:rPr>
-              <w:t>Marlis</w:t>
-            </w:r>
-            <w:proofErr w:type="spellEnd"/>
-            <w:r>
-              <w:rPr>
-                <w:rFonts w:asciiTheme="minorHAnsi" w:hAnsiTheme="minorHAnsi" w:cstheme="minorHAnsi"/>
-                <w:sz w:val="20"/>
-              </w:rPr>
-              <w:t xml:space="preserve"> Atkins </w:t>
+            <w:r>
+              <w:rPr>
+                <w:rFonts w:asciiTheme="minorHAnsi" w:hAnsiTheme="minorHAnsi" w:cstheme="minorHAnsi"/>
+                <w:sz w:val="20"/>
+              </w:rPr>
+              <w:t xml:space="preserve">Marlis Atkins </w:t>
             </w:r>
           </w:p>
         </w:tc>
@@ -5064,17 +5002,8 @@
                 <w:rFonts w:asciiTheme="minorHAnsi" w:hAnsiTheme="minorHAnsi" w:cstheme="minorHAnsi"/>
                 <w:sz w:val="20"/>
               </w:rPr>
-              <w:t xml:space="preserve">Jordan </w:t>
-            </w:r>
-            <w:proofErr w:type="spellStart"/>
-            <w:r>
-              <w:rPr>
-                <w:rFonts w:asciiTheme="minorHAnsi" w:hAnsiTheme="minorHAnsi" w:cstheme="minorHAnsi"/>
-                <w:sz w:val="20"/>
-              </w:rPr>
-              <w:t>McCamley</w:t>
-            </w:r>
-            <w:proofErr w:type="spellEnd"/>
+              <w:t>Jordan McCamley</w:t>
+            </w:r>
           </w:p>
         </w:tc>
         <w:tc>
@@ -5228,7 +5157,15 @@
                 <w:rFonts w:asciiTheme="minorHAnsi" w:hAnsiTheme="minorHAnsi" w:cstheme="minorHAnsi"/>
                 <w:sz w:val="20"/>
               </w:rPr>
-              <w:t>Outcomes Committee, USA</w:t>
+              <w:t xml:space="preserve">Outcomes Committee, </w:t>
+            </w:r>
+            <w:r>
+              <w:rPr>
+                <w:rFonts w:asciiTheme="minorHAnsi" w:hAnsiTheme="minorHAnsi" w:cstheme="minorHAnsi"/>
+                <w:sz w:val="20"/>
+              </w:rPr>
+              <w:lastRenderedPageBreak/>
+              <w:t>USA</w:t>
             </w:r>
           </w:p>
         </w:tc>
@@ -5255,6 +5192,7 @@
                 <w:rFonts w:asciiTheme="minorHAnsi" w:hAnsiTheme="minorHAnsi" w:cstheme="minorHAnsi"/>
                 <w:sz w:val="20"/>
               </w:rPr>
+              <w:lastRenderedPageBreak/>
               <w:t xml:space="preserve">Amy Wootton </w:t>
             </w:r>
           </w:p>
@@ -5299,32 +5237,13 @@
                 <w:sz w:val="20"/>
               </w:rPr>
             </w:pPr>
-            <w:proofErr w:type="spellStart"/>
-            <w:r>
-              <w:rPr>
-                <w:rFonts w:asciiTheme="minorHAnsi" w:hAnsiTheme="minorHAnsi" w:cstheme="minorHAnsi"/>
-                <w:sz w:val="20"/>
-              </w:rPr>
-              <w:lastRenderedPageBreak/>
-              <w:t>Leslye</w:t>
-            </w:r>
-            <w:proofErr w:type="spellEnd"/>
-            <w:r>
-              <w:rPr>
-                <w:rFonts w:asciiTheme="minorHAnsi" w:hAnsiTheme="minorHAnsi" w:cstheme="minorHAnsi"/>
-                <w:sz w:val="20"/>
-              </w:rPr>
-              <w:t xml:space="preserve"> </w:t>
-            </w:r>
-            <w:proofErr w:type="spellStart"/>
-            <w:r>
-              <w:rPr>
-                <w:rFonts w:asciiTheme="minorHAnsi" w:hAnsiTheme="minorHAnsi" w:cstheme="minorHAnsi"/>
-                <w:sz w:val="20"/>
-              </w:rPr>
-              <w:t>Rauth</w:t>
-            </w:r>
-            <w:proofErr w:type="spellEnd"/>
+            <w:r>
+              <w:rPr>
+                <w:rFonts w:asciiTheme="minorHAnsi" w:hAnsiTheme="minorHAnsi" w:cstheme="minorHAnsi"/>
+                <w:sz w:val="20"/>
+              </w:rPr>
+              <w:t>Leslye Rauth</w:t>
+            </w:r>
           </w:p>
         </w:tc>
         <w:tc>
@@ -5373,14 +5292,7 @@
                 <w:rFonts w:asciiTheme="minorHAnsi" w:hAnsiTheme="minorHAnsi" w:cstheme="minorHAnsi"/>
                 <w:sz w:val="20"/>
               </w:rPr>
-              <w:t>Ben Atkinson</w:t>
-            </w:r>
-            <w:r>
-              <w:rPr>
-                <w:rFonts w:asciiTheme="minorHAnsi" w:hAnsiTheme="minorHAnsi" w:cstheme="minorHAnsi"/>
-                <w:sz w:val="20"/>
-              </w:rPr>
-              <w:t>, MS, RDN, CD</w:t>
+              <w:t>Ben Atkinson, MS, RDN, CD</w:t>
             </w:r>
           </w:p>
         </w:tc>
@@ -5466,6 +5378,156 @@
           </w:p>
         </w:tc>
       </w:tr>
+      <w:tr>
+        <w:trPr>
+          <w:trHeight w:val="275"/>
+        </w:trPr>
+        <w:tc>
+          <w:tcPr>
+            <w:tcW w:w="8640" w:type="dxa"/>
+            <w:gridSpan w:val="2"/>
+            <w:shd w:val="clear" w:color="auto" w:fill="00CCFF"/>
+          </w:tcPr>
+          <w:p>
+            <w:pPr>
+              <w:pStyle w:val="TableParagraph"/>
+              <w:spacing w:line="256" w:lineRule="exact"/>
+              <w:rPr>
+                <w:rFonts w:asciiTheme="minorHAnsi" w:hAnsiTheme="minorHAnsi" w:cstheme="minorHAnsi"/>
+                <w:b/>
+                <w:i/>
+              </w:rPr>
+            </w:pPr>
+            <w:r>
+              <w:rPr>
+                <w:rFonts w:asciiTheme="minorHAnsi" w:hAnsiTheme="minorHAnsi" w:cstheme="minorHAnsi"/>
+                <w:b/>
+                <w:color w:val="FFFFFF"/>
+              </w:rPr>
+              <w:t>Contributors:</w:t>
+            </w:r>
+          </w:p>
+        </w:tc>
+      </w:tr>
+      <w:tr>
+        <w:trPr>
+          <w:trHeight w:val="230"/>
+        </w:trPr>
+        <w:tc>
+          <w:tcPr>
+            <w:tcW w:w="2880" w:type="dxa"/>
+          </w:tcPr>
+          <w:p>
+            <w:pPr>
+              <w:pStyle w:val="TableParagraph"/>
+              <w:spacing w:line="210" w:lineRule="exact"/>
+              <w:rPr>
+                <w:rFonts w:asciiTheme="minorHAnsi" w:hAnsiTheme="minorHAnsi" w:cstheme="minorHAnsi"/>
+                <w:sz w:val="20"/>
+              </w:rPr>
+            </w:pPr>
+            <w:r>
+              <w:rPr>
+                <w:rFonts w:asciiTheme="minorHAnsi" w:hAnsiTheme="minorHAnsi" w:cstheme="minorHAnsi"/>
+                <w:sz w:val="20"/>
+              </w:rPr>
+              <w:t>Curt Calder</w:t>
+            </w:r>
+          </w:p>
+        </w:tc>
+        <w:tc>
+          <w:tcPr>
+            <w:tcW w:w="5760" w:type="dxa"/>
+          </w:tcPr>
+          <w:p>
+            <w:pPr>
+              <w:pStyle w:val="TableParagraph"/>
+              <w:spacing w:line="210" w:lineRule="exact"/>
+              <w:rPr>
+                <w:rFonts w:asciiTheme="minorHAnsi" w:hAnsiTheme="minorHAnsi" w:cstheme="minorHAnsi"/>
+                <w:sz w:val="20"/>
+              </w:rPr>
+            </w:pPr>
+            <w:r>
+              <w:rPr>
+                <w:rFonts w:asciiTheme="minorHAnsi" w:hAnsiTheme="minorHAnsi" w:cstheme="minorHAnsi"/>
+                <w:sz w:val="20"/>
+              </w:rPr>
+              <w:t>Intermountain Healthcare, USA</w:t>
+            </w:r>
+          </w:p>
+        </w:tc>
+      </w:tr>
+      <w:tr>
+        <w:trPr>
+          <w:trHeight w:val="230"/>
+        </w:trPr>
+        <w:tc>
+          <w:tcPr>
+            <w:tcW w:w="2880" w:type="dxa"/>
+          </w:tcPr>
+          <w:p>
+            <w:pPr>
+              <w:pStyle w:val="TableParagraph"/>
+              <w:spacing w:line="210" w:lineRule="exact"/>
+              <w:rPr>
+                <w:rFonts w:asciiTheme="minorHAnsi" w:hAnsiTheme="minorHAnsi" w:cstheme="minorHAnsi"/>
+                <w:sz w:val="20"/>
+              </w:rPr>
+            </w:pPr>
+            <w:r>
+              <w:rPr>
+                <w:rFonts w:asciiTheme="minorHAnsi" w:hAnsiTheme="minorHAnsi" w:cstheme="minorHAnsi"/>
+                <w:sz w:val="20"/>
+              </w:rPr>
+              <w:t>Angela Vivanti</w:t>
+            </w:r>
+            <w:r>
+              <w:rPr>
+                <w:rFonts w:asciiTheme="minorHAnsi" w:hAnsiTheme="minorHAnsi" w:cstheme="minorHAnsi"/>
+                <w:sz w:val="20"/>
+              </w:rPr>
+              <w:t>,</w:t>
+            </w:r>
+            <w:r>
+              <w:rPr>
+                <w:rFonts w:asciiTheme="minorHAnsi" w:hAnsiTheme="minorHAnsi" w:cstheme="minorHAnsi"/>
+                <w:sz w:val="20"/>
+              </w:rPr>
+              <w:t xml:space="preserve"> Adv APD</w:t>
+            </w:r>
+          </w:p>
+        </w:tc>
+        <w:tc>
+          <w:tcPr>
+            <w:tcW w:w="5760" w:type="dxa"/>
+          </w:tcPr>
+          <w:p>
+            <w:pPr>
+              <w:pStyle w:val="TableParagraph"/>
+              <w:spacing w:line="210" w:lineRule="exact"/>
+              <w:rPr>
+                <w:rFonts w:asciiTheme="minorHAnsi" w:hAnsiTheme="minorHAnsi" w:cstheme="minorHAnsi"/>
+                <w:sz w:val="20"/>
+              </w:rPr>
+            </w:pPr>
+            <w:r>
+              <w:rPr>
+                <w:rFonts w:asciiTheme="minorHAnsi" w:hAnsiTheme="minorHAnsi" w:cstheme="minorHAnsi"/>
+                <w:sz w:val="20"/>
+              </w:rPr>
+              <w:t>Metro South Hospital and Health Service</w:t>
+            </w:r>
+            <w:r>
+              <w:rPr>
+                <w:rFonts w:asciiTheme="minorHAnsi" w:hAnsiTheme="minorHAnsi" w:cstheme="minorHAnsi"/>
+                <w:sz w:val="20"/>
+              </w:rPr>
+              <w:t>, Australia</w:t>
+            </w:r>
+          </w:p>
+        </w:tc>
+      </w:tr>
     </w:tbl>
     <w:p>
       <w:pPr>
@@ -5554,7 +5616,34 @@
         <w:t>Functional Profile</w:t>
       </w:r>
       <w:r>
-        <w:t xml:space="preserve"> project of the American Dietetic Association’s Nutrition Care Process-Standardized Language committee is intended to provide high-level requirements necessary for using electronic health record data for Dietetics and Nutrition Practice using the Nutrition Care Process, and to further provide a roadmap toward a process of integrating</w:t>
+        <w:t xml:space="preserve"> project of the </w:t>
+      </w:r>
+      <w:r>
+        <w:t>Academy of Nutrition and Dietetic</w:t>
+      </w:r>
+      <w:r>
+        <w:t>s</w:t>
+      </w:r>
+      <w:r>
+        <w:t xml:space="preserve">’ </w:t>
+      </w:r>
+      <w:r>
+        <w:t xml:space="preserve">Nutrition Care Process Research Outcomes </w:t>
+      </w:r>
+      <w:r>
+        <w:t xml:space="preserve">committee </w:t>
+      </w:r>
+      <w:r>
+        <w:t xml:space="preserve">(formerly known as the Nutrition Care Process-Standardized Language committee) and Interoperability &amp; Standards </w:t>
+      </w:r>
+      <w:r>
+        <w:t>C</w:t>
+      </w:r>
+      <w:r>
+        <w:t>ommittee</w:t>
+      </w:r>
+      <w:r>
+        <w:t xml:space="preserve"> is intended to provide high-level requirements necessary for using electronic health record data for Dietetics and Nutrition Practice using the Nutrition Care Process, and to further provide a roadmap toward a process of integrating</w:t>
       </w:r>
       <w:r>
         <w:rPr>
@@ -5948,7 +6037,11 @@
         <w:t>may</w:t>
       </w:r>
       <w:r>
-        <w:t xml:space="preserve"> be present in EHR systems. A Functional Profile is defined as a subset of functions of the EHR-S FM that lists the functions that are required or desired for implementation in certain EHR systems or health care delivery settings, or for other purposes.</w:t>
+        <w:t xml:space="preserve"> be present in EHR systems. A Functional Profile is defined as a subset of functions of the EHR-S FM that lists the functions that are required or desired </w:t>
+      </w:r>
+      <w:r>
+        <w:lastRenderedPageBreak/>
+        <w:t>for implementation in certain EHR systems or health care delivery settings, or for other purposes.</w:t>
       </w:r>
     </w:p>
     <w:p>
@@ -5957,7 +6050,6 @@
         <w:ind w:left="792"/>
       </w:pPr>
       <w:r>
-        <w:lastRenderedPageBreak/>
         <w:t xml:space="preserve">The ENCPRS </w:t>
       </w:r>
       <w:r>
@@ -6992,9 +7084,6 @@
       <w:pPr>
         <w:pStyle w:val="Bodytexts2"/>
         <w:ind w:left="792"/>
-        <w:rPr>
-          <w:sz w:val="24"/>
-        </w:rPr>
       </w:pPr>
       <w:r>
         <w:t xml:space="preserve">The ENCPRS </w:t>
@@ -7012,7 +7101,7 @@
         <w:t>International</w:t>
       </w:r>
       <w:r>
-        <w:t xml:space="preserve"> EHR Work Group’s Functional Profile website, which is hosted by the National Institute for Standards and Technology (NIST). Note: Other EHR-S FM – based profiles are also located on th</w:t>
+        <w:t xml:space="preserve"> website. Note: Other EHR-S FM – based profiles are also located on th</w:t>
       </w:r>
       <w:r>
         <w:t>at</w:t>
@@ -7020,13 +7109,12 @@
       <w:r>
         <w:t xml:space="preserve"> website, all of which are free of charge: </w:t>
       </w:r>
-      <w:hyperlink r:id="rId8">
+      <w:hyperlink r:id="rId11" w:history="1">
         <w:r>
           <w:rPr>
-            <w:color w:val="0000FF"/>
-            <w:u w:val="single" w:color="0000FF"/>
+            <w:rStyle w:val="Hyperlink"/>
           </w:rPr>
-          <w:t>http://www.nist.gov/profileregistry</w:t>
+          <w:t>http://www.hl7.org/implement/standards/product_matrix.cfm?ref=nav</w:t>
         </w:r>
       </w:hyperlink>
     </w:p>
@@ -8413,14 +8501,14 @@
                         </a:ln>
                         <a:extLst>
                           <a:ext uri="{909E8E84-426E-40dd-AFC4-6F175D3DCCD1}">
-                            <a14:hiddenFill xmlns="" xmlns:mo="http://schemas.microsoft.com/office/mac/office/2008/main" xmlns:mv="urn:schemas-microsoft-com:mac:vml" xmlns:o="urn:schemas-microsoft-com:office:office" xmlns:v="urn:schemas-microsoft-com:vml" xmlns:w10="urn:schemas-microsoft-com:office:word" xmlns:w="http://schemas.openxmlformats.org/wordprocessingml/2006/main" xmlns:a14="http://schemas.microsoft.com/office/drawing/2010/main">
+                            <a14:hiddenFill xmlns:a14="http://schemas.microsoft.com/office/drawing/2010/main" xmlns:w="http://schemas.openxmlformats.org/wordprocessingml/2006/main" xmlns:w10="urn:schemas-microsoft-com:office:word" xmlns:v="urn:schemas-microsoft-com:vml" xmlns:o="urn:schemas-microsoft-com:office:office" xmlns:mv="urn:schemas-microsoft-com:mac:vml" xmlns:mo="http://schemas.microsoft.com/office/mac/office/2008/main" xmlns="">
                               <a:solidFill>
                                 <a:srgbClr val="FFFFFF"/>
                               </a:solidFill>
                             </a14:hiddenFill>
                           </a:ext>
                           <a:ext uri="{91240B29-F687-4f45-9708-019B960494DF}">
-                            <a14:hiddenLine xmlns="" xmlns:mo="http://schemas.microsoft.com/office/mac/office/2008/main" xmlns:mv="urn:schemas-microsoft-com:mac:vml" xmlns:o="urn:schemas-microsoft-com:office:office" xmlns:v="urn:schemas-microsoft-com:vml" xmlns:w10="urn:schemas-microsoft-com:office:word" xmlns:w="http://schemas.openxmlformats.org/wordprocessingml/2006/main" xmlns:a14="http://schemas.microsoft.com/office/drawing/2010/main" w="9525">
+                            <a14:hiddenLine xmlns:a14="http://schemas.microsoft.com/office/drawing/2010/main" xmlns:w="http://schemas.openxmlformats.org/wordprocessingml/2006/main" xmlns:w10="urn:schemas-microsoft-com:office:word" xmlns:v="urn:schemas-microsoft-com:vml" xmlns:o="urn:schemas-microsoft-com:office:office" xmlns:mv="urn:schemas-microsoft-com:mac:vml" xmlns:mo="http://schemas.microsoft.com/office/mac/office/2008/main" xmlns="" w="9525">
                               <a:solidFill>
                                 <a:srgbClr val="000000"/>
                               </a:solidFill>
@@ -8648,7 +8736,7 @@
                 <v:stroke joinstyle="miter"/>
                 <v:path gradientshapeok="t" o:connecttype="rect"/>
               </v:shapetype>
-              <v:shape id="Text Box 97" o:spid="_x0000_s1026" type="#_x0000_t202" style="position:absolute;left:0;text-align:left;margin-left:540.1pt;margin-top:88.2pt;width:21.25pt;height:178.95pt;z-index:251649536;visibility:visible;mso-wrap-style:square;mso-width-percent:0;mso-height-percent:0;mso-wrap-distance-left:9pt;mso-wrap-distance-top:0;mso-wrap-distance-right:9pt;mso-wrap-distance-bottom:0;mso-position-horizontal:absolute;mso-position-horizontal-relative:page;mso-position-vertical:absolute;mso-position-vertical-relative:text;mso-width-percent:0;mso-height-percent:0;mso-width-relative:page;mso-height-relative:page;v-text-anchor:top" o:gfxdata="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" filled="f" stroked="f">
+              <v:shape id="Text Box 97" o:spid="_x0000_s1026" type="#_x0000_t202" style="position:absolute;left:0;text-align:left;margin-left:540.1pt;margin-top:88.2pt;width:21.25pt;height:178.95pt;z-index:251649536;visibility:visible;mso-wrap-style:square;mso-width-percent:0;mso-height-percent:0;mso-wrap-distance-left:9pt;mso-wrap-distance-top:0;mso-wrap-distance-right:9pt;mso-wrap-distance-bottom:0;mso-position-horizontal:absolute;mso-position-horizontal-relative:page;mso-position-vertical:absolute;mso-position-vertical-relative:text;mso-width-percent:0;mso-height-percent:0;mso-width-relative:page;mso-height-relative:page;v-text-anchor:top" o:gfxdata="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" filled="f" stroked="f">
                 <v:textbox inset="0,0,0,0">
                   <w:txbxContent>
                     <w:tbl>
@@ -8926,7 +9014,7 @@
                         </a:ln>
                         <a:extLst>
                           <a:ext uri="{909E8E84-426E-40dd-AFC4-6F175D3DCCD1}">
-                            <a14:hiddenFill xmlns="" xmlns:mo="http://schemas.microsoft.com/office/mac/office/2008/main" xmlns:mv="urn:schemas-microsoft-com:mac:vml" xmlns:o="urn:schemas-microsoft-com:office:office" xmlns:v="urn:schemas-microsoft-com:vml" xmlns:w10="urn:schemas-microsoft-com:office:word" xmlns:w="http://schemas.openxmlformats.org/wordprocessingml/2006/main" xmlns:a14="http://schemas.microsoft.com/office/drawing/2010/main">
+                            <a14:hiddenFill xmlns:a14="http://schemas.microsoft.com/office/drawing/2010/main" xmlns:w="http://schemas.openxmlformats.org/wordprocessingml/2006/main" xmlns:w10="urn:schemas-microsoft-com:office:word" xmlns:v="urn:schemas-microsoft-com:vml" xmlns:o="urn:schemas-microsoft-com:office:office" xmlns:mv="urn:schemas-microsoft-com:mac:vml" xmlns:mo="http://schemas.microsoft.com/office/mac/office/2008/main" xmlns="">
                               <a:noFill/>
                             </a14:hiddenFill>
                           </a:ext>
@@ -8947,7 +9035,7 @@
           </mc:Choice>
           <mc:Fallback>
             <w:pict>
-              <v:line w14:anchorId="67F0A3EE" id="Straight Connector 100" o:spid="_x0000_s1026" style="position:absolute;z-index:-251663872;visibility:visible;mso-wrap-style:square;mso-width-percent:0;mso-height-percent:0;mso-wrap-distance-left:9pt;mso-wrap-distance-top:0;mso-wrap-distance-right:9pt;mso-wrap-distance-bottom:0;mso-position-horizontal:absolute;mso-position-horizontal-relative:page;mso-position-vertical:absolute;mso-position-vertical-relative:text;mso-width-percent:0;mso-height-percent:0;mso-width-relative:page;mso-height-relative:page" from="390.5pt,70.8pt" to="390.5pt,91.95pt" o:gfxdata="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" strokecolor="white" strokeweight=".96pt">
+              <v:line w14:anchorId="6362D887" id="Straight Connector 100" o:spid="_x0000_s1026" style="position:absolute;z-index:-251663872;visibility:visible;mso-wrap-style:square;mso-width-percent:0;mso-height-percent:0;mso-wrap-distance-left:9pt;mso-wrap-distance-top:0;mso-wrap-distance-right:9pt;mso-wrap-distance-bottom:0;mso-position-horizontal:absolute;mso-position-horizontal-relative:page;mso-position-vertical:absolute;mso-position-vertical-relative:text;mso-width-percent:0;mso-height-percent:0;mso-width-relative:page;mso-height-relative:page" from="390.5pt,70.8pt" to="390.5pt,91.95pt" o:gfxdata="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" strokecolor="white" strokeweight=".96pt">
                 <w10:wrap anchorx="page"/>
               </v:line>
             </w:pict>
@@ -9002,7 +9090,7 @@
                         </a:ln>
                         <a:extLst>
                           <a:ext uri="{909E8E84-426E-40dd-AFC4-6F175D3DCCD1}">
-                            <a14:hiddenFill xmlns="" xmlns:mo="http://schemas.microsoft.com/office/mac/office/2008/main" xmlns:mv="urn:schemas-microsoft-com:mac:vml" xmlns:o="urn:schemas-microsoft-com:office:office" xmlns:v="urn:schemas-microsoft-com:vml" xmlns:w10="urn:schemas-microsoft-com:office:word" xmlns:w="http://schemas.openxmlformats.org/wordprocessingml/2006/main" xmlns:a14="http://schemas.microsoft.com/office/drawing/2010/main">
+                            <a14:hiddenFill xmlns:a14="http://schemas.microsoft.com/office/drawing/2010/main" xmlns:w="http://schemas.openxmlformats.org/wordprocessingml/2006/main" xmlns:w10="urn:schemas-microsoft-com:office:word" xmlns:v="urn:schemas-microsoft-com:vml" xmlns:o="urn:schemas-microsoft-com:office:office" xmlns:mv="urn:schemas-microsoft-com:mac:vml" xmlns:mo="http://schemas.microsoft.com/office/mac/office/2008/main" xmlns="">
                               <a:noFill/>
                             </a14:hiddenFill>
                           </a:ext>
@@ -9023,7 +9111,7 @@
           </mc:Choice>
           <mc:Fallback>
             <w:pict>
-              <v:line w14:anchorId="4E992BC2" id="Straight Connector 99" o:spid="_x0000_s1026" style="position:absolute;z-index:-251656704;visibility:visible;mso-wrap-style:square;mso-width-percent:0;mso-height-percent:0;mso-wrap-distance-left:9pt;mso-wrap-distance-top:0;mso-wrap-distance-right:9pt;mso-wrap-distance-bottom:0;mso-position-horizontal:absolute;mso-position-horizontal-relative:page;mso-position-vertical:absolute;mso-position-vertical-relative:text;mso-width-percent:0;mso-height-percent:0;mso-width-relative:page;mso-height-relative:page" from="390.5pt,98.55pt" to="390.5pt,119.65pt" o:gfxdata="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" strokecolor="white" strokeweight=".96pt">
+              <v:line w14:anchorId="251867C0" id="Straight Connector 99" o:spid="_x0000_s1026" style="position:absolute;z-index:-251656704;visibility:visible;mso-wrap-style:square;mso-width-percent:0;mso-height-percent:0;mso-wrap-distance-left:9pt;mso-wrap-distance-top:0;mso-wrap-distance-right:9pt;mso-wrap-distance-bottom:0;mso-position-horizontal:absolute;mso-position-horizontal-relative:page;mso-position-vertical:absolute;mso-position-vertical-relative:text;mso-width-percent:0;mso-height-percent:0;mso-width-relative:page;mso-height-relative:page" from="390.5pt,98.55pt" to="390.5pt,119.65pt" o:gfxdata="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" strokecolor="white" strokeweight=".96pt">
                 <w10:wrap anchorx="page"/>
               </v:line>
             </w:pict>
@@ -9078,7 +9166,7 @@
                         </a:ln>
                         <a:extLst>
                           <a:ext uri="{909E8E84-426E-40dd-AFC4-6F175D3DCCD1}">
-                            <a14:hiddenFill xmlns="" xmlns:mo="http://schemas.microsoft.com/office/mac/office/2008/main" xmlns:mv="urn:schemas-microsoft-com:mac:vml" xmlns:o="urn:schemas-microsoft-com:office:office" xmlns:v="urn:schemas-microsoft-com:vml" xmlns:w10="urn:schemas-microsoft-com:office:word" xmlns:w="http://schemas.openxmlformats.org/wordprocessingml/2006/main" xmlns:a14="http://schemas.microsoft.com/office/drawing/2010/main">
+                            <a14:hiddenFill xmlns:a14="http://schemas.microsoft.com/office/drawing/2010/main" xmlns:w="http://schemas.openxmlformats.org/wordprocessingml/2006/main" xmlns:w10="urn:schemas-microsoft-com:office:word" xmlns:v="urn:schemas-microsoft-com:vml" xmlns:o="urn:schemas-microsoft-com:office:office" xmlns:mv="urn:schemas-microsoft-com:mac:vml" xmlns:mo="http://schemas.microsoft.com/office/mac/office/2008/main" xmlns="">
                               <a:noFill/>
                             </a14:hiddenFill>
                           </a:ext>
@@ -9099,7 +9187,7 @@
           </mc:Choice>
           <mc:Fallback>
             <w:pict>
-              <v:line w14:anchorId="6BC581D2" id="Straight Connector 98" o:spid="_x0000_s1026" style="position:absolute;z-index:-251653632;visibility:visible;mso-wrap-style:square;mso-width-percent:0;mso-height-percent:0;mso-wrap-distance-left:9pt;mso-wrap-distance-top:0;mso-wrap-distance-right:9pt;mso-wrap-distance-bottom:0;mso-position-horizontal:absolute;mso-position-horizontal-relative:page;mso-position-vertical:absolute;mso-position-vertical-relative:text;mso-width-percent:0;mso-height-percent:0;mso-width-relative:page;mso-height-relative:page" from="390.5pt,124.2pt" to="390.5pt,145.35pt" o:gfxdata="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" strokecolor="white" strokeweight=".96pt">
+              <v:line w14:anchorId="181CB02E" id="Straight Connector 98" o:spid="_x0000_s1026" style="position:absolute;z-index:-251653632;visibility:visible;mso-wrap-style:square;mso-width-percent:0;mso-height-percent:0;mso-wrap-distance-left:9pt;mso-wrap-distance-top:0;mso-wrap-distance-right:9pt;mso-wrap-distance-bottom:0;mso-position-horizontal:absolute;mso-position-horizontal-relative:page;mso-position-vertical:absolute;mso-position-vertical-relative:text;mso-width-percent:0;mso-height-percent:0;mso-width-relative:page;mso-height-relative:page" from="390.5pt,124.2pt" to="390.5pt,145.35pt" o:gfxdata="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" strokecolor="white" strokeweight=".96pt">
                 <w10:wrap anchorx="page"/>
               </v:line>
             </w:pict>
@@ -9625,7 +9713,7 @@
                         </a:ln>
                         <a:extLst>
                           <a:ext uri="{909E8E84-426E-40dd-AFC4-6F175D3DCCD1}">
-                            <a14:hiddenFill xmlns="" xmlns:mo="http://schemas.microsoft.com/office/mac/office/2008/main" xmlns:mv="urn:schemas-microsoft-com:mac:vml" xmlns:o="urn:schemas-microsoft-com:office:office" xmlns:v="urn:schemas-microsoft-com:vml" xmlns:w10="urn:schemas-microsoft-com:office:word" xmlns:w="http://schemas.openxmlformats.org/wordprocessingml/2006/main" xmlns:a14="http://schemas.microsoft.com/office/drawing/2010/main">
+                            <a14:hiddenFill xmlns:a14="http://schemas.microsoft.com/office/drawing/2010/main" xmlns:w="http://schemas.openxmlformats.org/wordprocessingml/2006/main" xmlns:w10="urn:schemas-microsoft-com:office:word" xmlns:v="urn:schemas-microsoft-com:vml" xmlns:o="urn:schemas-microsoft-com:office:office" xmlns:mv="urn:schemas-microsoft-com:mac:vml" xmlns:mo="http://schemas.microsoft.com/office/mac/office/2008/main" xmlns="">
                               <a:noFill/>
                             </a14:hiddenFill>
                           </a:ext>
@@ -9646,7 +9734,7 @@
           </mc:Choice>
           <mc:Fallback>
             <w:pict>
-              <v:line w14:anchorId="48BC9578" id="Straight Connector 96" o:spid="_x0000_s1026" style="position:absolute;z-index:-251650560;visibility:visible;mso-wrap-style:square;mso-width-percent:0;mso-height-percent:0;mso-wrap-distance-left:9pt;mso-wrap-distance-top:0;mso-wrap-distance-right:9pt;mso-wrap-distance-bottom:0;mso-position-horizontal:absolute;mso-position-horizontal-relative:page;mso-position-vertical:absolute;mso-position-vertical-relative:text;mso-width-percent:0;mso-height-percent:0;mso-width-relative:page;mso-height-relative:page" from="390.5pt,-98.3pt" to="390.5pt,-77.15pt" o:gfxdata="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" strokecolor="white" strokeweight=".96pt">
+              <v:line w14:anchorId="08DE2409" id="Straight Connector 96" o:spid="_x0000_s1026" style="position:absolute;z-index:-251650560;visibility:visible;mso-wrap-style:square;mso-width-percent:0;mso-height-percent:0;mso-wrap-distance-left:9pt;mso-wrap-distance-top:0;mso-wrap-distance-right:9pt;mso-wrap-distance-bottom:0;mso-position-horizontal:absolute;mso-position-horizontal-relative:page;mso-position-vertical:absolute;mso-position-vertical-relative:text;mso-width-percent:0;mso-height-percent:0;mso-width-relative:page;mso-height-relative:page" from="390.5pt,-98.3pt" to="390.5pt,-77.15pt" o:gfxdata="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" strokecolor="white" strokeweight=".96pt">
                 <w10:wrap anchorx="page"/>
               </v:line>
             </w:pict>
@@ -9703,7 +9791,7 @@
                         </a:ln>
                         <a:extLst>
                           <a:ext uri="{909E8E84-426E-40dd-AFC4-6F175D3DCCD1}">
-                            <a14:hiddenFill xmlns="" xmlns:mo="http://schemas.microsoft.com/office/mac/office/2008/main" xmlns:mv="urn:schemas-microsoft-com:mac:vml" xmlns:o="urn:schemas-microsoft-com:office:office" xmlns:v="urn:schemas-microsoft-com:vml" xmlns:w10="urn:schemas-microsoft-com:office:word" xmlns:w="http://schemas.openxmlformats.org/wordprocessingml/2006/main" xmlns:a14="http://schemas.microsoft.com/office/drawing/2010/main">
+                            <a14:hiddenFill xmlns:a14="http://schemas.microsoft.com/office/drawing/2010/main" xmlns:w="http://schemas.openxmlformats.org/wordprocessingml/2006/main" xmlns:w10="urn:schemas-microsoft-com:office:word" xmlns:v="urn:schemas-microsoft-com:vml" xmlns:o="urn:schemas-microsoft-com:office:office" xmlns:mv="urn:schemas-microsoft-com:mac:vml" xmlns:mo="http://schemas.microsoft.com/office/mac/office/2008/main" xmlns="">
                               <a:noFill/>
                             </a14:hiddenFill>
                           </a:ext>
@@ -9724,7 +9812,7 @@
           </mc:Choice>
           <mc:Fallback>
             <w:pict>
-              <v:line w14:anchorId="0E2E6B5F" id="Straight Connector 95" o:spid="_x0000_s1026" style="position:absolute;z-index:-251647488;visibility:visible;mso-wrap-style:square;mso-width-percent:0;mso-height-percent:0;mso-wrap-distance-left:9pt;mso-wrap-distance-top:0;mso-wrap-distance-right:9pt;mso-wrap-distance-bottom:0;mso-position-horizontal:absolute;mso-position-horizontal-relative:page;mso-position-vertical:absolute;mso-position-vertical-relative:text;mso-width-percent:0;mso-height-percent:0;mso-width-relative:page;mso-height-relative:page" from="390.5pt,-72.6pt" to="390.5pt,-51.35pt" o:gfxdata="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" strokecolor="white" strokeweight=".96pt">
+              <v:line w14:anchorId="77FA27DF" id="Straight Connector 95" o:spid="_x0000_s1026" style="position:absolute;z-index:-251647488;visibility:visible;mso-wrap-style:square;mso-width-percent:0;mso-height-percent:0;mso-wrap-distance-left:9pt;mso-wrap-distance-top:0;mso-wrap-distance-right:9pt;mso-wrap-distance-bottom:0;mso-position-horizontal:absolute;mso-position-horizontal-relative:page;mso-position-vertical:absolute;mso-position-vertical-relative:text;mso-width-percent:0;mso-height-percent:0;mso-width-relative:page;mso-height-relative:page" from="390.5pt,-72.6pt" to="390.5pt,-51.35pt" o:gfxdata="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" strokecolor="white" strokeweight=".96pt">
                 <w10:wrap anchorx="page"/>
               </v:line>
             </w:pict>
@@ -9781,7 +9869,7 @@
                         </a:ln>
                         <a:extLst>
                           <a:ext uri="{909E8E84-426E-40dd-AFC4-6F175D3DCCD1}">
-                            <a14:hiddenFill xmlns="" xmlns:mo="http://schemas.microsoft.com/office/mac/office/2008/main" xmlns:mv="urn:schemas-microsoft-com:mac:vml" xmlns:o="urn:schemas-microsoft-com:office:office" xmlns:v="urn:schemas-microsoft-com:vml" xmlns:w10="urn:schemas-microsoft-com:office:word" xmlns:w="http://schemas.openxmlformats.org/wordprocessingml/2006/main" xmlns:a14="http://schemas.microsoft.com/office/drawing/2010/main">
+                            <a14:hiddenFill xmlns:a14="http://schemas.microsoft.com/office/drawing/2010/main" xmlns:w="http://schemas.openxmlformats.org/wordprocessingml/2006/main" xmlns:w10="urn:schemas-microsoft-com:office:word" xmlns:v="urn:schemas-microsoft-com:vml" xmlns:o="urn:schemas-microsoft-com:office:office" xmlns:mv="urn:schemas-microsoft-com:mac:vml" xmlns:mo="http://schemas.microsoft.com/office/mac/office/2008/main" xmlns="">
                               <a:noFill/>
                             </a14:hiddenFill>
                           </a:ext>
@@ -9802,7 +9890,7 @@
           </mc:Choice>
           <mc:Fallback>
             <w:pict>
-              <v:line w14:anchorId="26D15BE6" id="Straight Connector 94" o:spid="_x0000_s1026" style="position:absolute;z-index:-251644416;visibility:visible;mso-wrap-style:square;mso-width-percent:0;mso-height-percent:0;mso-wrap-distance-left:9pt;mso-wrap-distance-top:0;mso-wrap-distance-right:9pt;mso-wrap-distance-bottom:0;mso-position-horizontal:absolute;mso-position-horizontal-relative:page;mso-position-vertical:absolute;mso-position-vertical-relative:text;mso-width-percent:0;mso-height-percent:0;mso-width-relative:page;mso-height-relative:page" from="390.5pt,-46.8pt" to="390.5pt,-25.7pt" o:gfxdata="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" strokecolor="white" strokeweight=".96pt">
+              <v:line w14:anchorId="21107940" id="Straight Connector 94" o:spid="_x0000_s1026" style="position:absolute;z-index:-251644416;visibility:visible;mso-wrap-style:square;mso-width-percent:0;mso-height-percent:0;mso-wrap-distance-left:9pt;mso-wrap-distance-top:0;mso-wrap-distance-right:9pt;mso-wrap-distance-bottom:0;mso-position-horizontal:absolute;mso-position-horizontal-relative:page;mso-position-vertical:absolute;mso-position-vertical-relative:text;mso-width-percent:0;mso-height-percent:0;mso-width-relative:page;mso-height-relative:page" from="390.5pt,-46.8pt" to="390.5pt,-25.7pt" o:gfxdata="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" strokecolor="white" strokeweight=".96pt">
                 <w10:wrap anchorx="page"/>
               </v:line>
             </w:pict>
@@ -9859,7 +9947,7 @@
                         </a:ln>
                         <a:extLst>
                           <a:ext uri="{909E8E84-426E-40dd-AFC4-6F175D3DCCD1}">
-                            <a14:hiddenFill xmlns="" xmlns:mo="http://schemas.microsoft.com/office/mac/office/2008/main" xmlns:mv="urn:schemas-microsoft-com:mac:vml" xmlns:o="urn:schemas-microsoft-com:office:office" xmlns:v="urn:schemas-microsoft-com:vml" xmlns:w10="urn:schemas-microsoft-com:office:word" xmlns:w="http://schemas.openxmlformats.org/wordprocessingml/2006/main" xmlns:a14="http://schemas.microsoft.com/office/drawing/2010/main">
+                            <a14:hiddenFill xmlns:a14="http://schemas.microsoft.com/office/drawing/2010/main" xmlns:w="http://schemas.openxmlformats.org/wordprocessingml/2006/main" xmlns:w10="urn:schemas-microsoft-com:office:word" xmlns:v="urn:schemas-microsoft-com:vml" xmlns:o="urn:schemas-microsoft-com:office:office" xmlns:mv="urn:schemas-microsoft-com:mac:vml" xmlns:mo="http://schemas.microsoft.com/office/mac/office/2008/main" xmlns="">
                               <a:noFill/>
                             </a14:hiddenFill>
                           </a:ext>
@@ -9880,7 +9968,7 @@
           </mc:Choice>
           <mc:Fallback>
             <w:pict>
-              <v:line w14:anchorId="0846334B" id="Straight Connector 93" o:spid="_x0000_s1026" style="position:absolute;z-index:-251641344;visibility:visible;mso-wrap-style:square;mso-width-percent:0;mso-height-percent:0;mso-wrap-distance-left:9pt;mso-wrap-distance-top:0;mso-wrap-distance-right:9pt;mso-wrap-distance-bottom:0;mso-position-horizontal:absolute;mso-position-horizontal-relative:page;mso-position-vertical:absolute;mso-position-vertical-relative:text;mso-width-percent:0;mso-height-percent:0;mso-width-relative:page;mso-height-relative:page" from="390.5pt,-21.1pt" to="390.5pt,0" o:gfxdata="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" strokecolor="white" strokeweight=".96pt">
+              <v:line w14:anchorId="4A881D65" id="Straight Connector 93" o:spid="_x0000_s1026" style="position:absolute;z-index:-251641344;visibility:visible;mso-wrap-style:square;mso-width-percent:0;mso-height-percent:0;mso-wrap-distance-left:9pt;mso-wrap-distance-top:0;mso-wrap-distance-right:9pt;mso-wrap-distance-bottom:0;mso-position-horizontal:absolute;mso-position-horizontal-relative:page;mso-position-vertical:absolute;mso-position-vertical-relative:text;mso-width-percent:0;mso-height-percent:0;mso-width-relative:page;mso-height-relative:page" from="390.5pt,-21.1pt" to="390.5pt,0" o:gfxdata="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" strokecolor="white" strokeweight=".96pt">
                 <w10:wrap anchorx="page"/>
               </v:line>
             </w:pict>
@@ -10281,25 +10369,7 @@
                 <w:b/>
                 <w:sz w:val="20"/>
               </w:rPr>
-              <w:t>EF (</w:t>
-            </w:r>
-            <w:proofErr w:type="spellStart"/>
-            <w:r>
-              <w:rPr>
-                <w:rFonts w:asciiTheme="minorHAnsi" w:hAnsiTheme="minorHAnsi" w:cstheme="minorHAnsi"/>
-                <w:b/>
-                <w:sz w:val="20"/>
-              </w:rPr>
-              <w:t>yyyy</w:t>
-            </w:r>
-            <w:proofErr w:type="spellEnd"/>
-            <w:r>
-              <w:rPr>
-                <w:rFonts w:asciiTheme="minorHAnsi" w:hAnsiTheme="minorHAnsi" w:cstheme="minorHAnsi"/>
-                <w:b/>
-                <w:sz w:val="20"/>
-              </w:rPr>
-              <w:t>)</w:t>
+              <w:t>EF (yyyy)</w:t>
             </w:r>
           </w:p>
         </w:tc>
@@ -10361,23 +10431,7 @@
                 <w:rFonts w:asciiTheme="minorHAnsi" w:hAnsiTheme="minorHAnsi" w:cstheme="minorHAnsi"/>
                 <w:sz w:val="20"/>
               </w:rPr>
-              <w:t xml:space="preserve"> be implemented in EHR systems claiming conformance to this profile by the end of the year (</w:t>
-            </w:r>
-            <w:proofErr w:type="spellStart"/>
-            <w:r>
-              <w:rPr>
-                <w:rFonts w:asciiTheme="minorHAnsi" w:hAnsiTheme="minorHAnsi" w:cstheme="minorHAnsi"/>
-                <w:sz w:val="20"/>
-              </w:rPr>
-              <w:t>yyyy</w:t>
-            </w:r>
-            <w:proofErr w:type="spellEnd"/>
-            <w:r>
-              <w:rPr>
-                <w:rFonts w:asciiTheme="minorHAnsi" w:hAnsiTheme="minorHAnsi" w:cstheme="minorHAnsi"/>
-                <w:sz w:val="20"/>
-              </w:rPr>
-              <w:t>) identified.</w:t>
+              <w:t xml:space="preserve"> be implemented in EHR systems claiming conformance to this profile by the end of the year (yyyy) identified.</w:t>
             </w:r>
           </w:p>
         </w:tc>
@@ -12131,23 +12185,7 @@
                 <w:rFonts w:asciiTheme="minorHAnsi" w:hAnsiTheme="minorHAnsi" w:cstheme="minorHAnsi"/>
                 <w:sz w:val="20"/>
               </w:rPr>
-              <w:t xml:space="preserve"> This manual is published electronically as </w:t>
-            </w:r>
-            <w:proofErr w:type="spellStart"/>
-            <w:r>
-              <w:rPr>
-                <w:rFonts w:asciiTheme="minorHAnsi" w:hAnsiTheme="minorHAnsi" w:cstheme="minorHAnsi"/>
-                <w:sz w:val="20"/>
-              </w:rPr>
-              <w:t>eNCPT</w:t>
-            </w:r>
-            <w:proofErr w:type="spellEnd"/>
-            <w:r>
-              <w:rPr>
-                <w:rFonts w:asciiTheme="minorHAnsi" w:hAnsiTheme="minorHAnsi" w:cstheme="minorHAnsi"/>
-                <w:sz w:val="20"/>
-              </w:rPr>
-              <w:t xml:space="preserve"> and is updated annually.  An abridged print copy is available.  </w:t>
+              <w:t xml:space="preserve"> This manual is published electronically as eNCPT and is updated annually.  An abridged print copy is available.  </w:t>
             </w:r>
             <w:r>
               <w:rPr>
@@ -12509,7 +12547,7 @@
           <wp:inline distT="0" distB="0" distL="0" distR="0" wp14:anchorId="33DD0BB1" wp14:editId="1CA0A4AC">
             <wp:extent cx="6290187" cy="2246412"/>
             <wp:effectExtent l="0" t="0" r="0" b="1905"/>
-            <wp:docPr id="1" name="Picture 1" descr="A screenshot of a cell phone&#13;&#10;&#13;&#10;Description automatically generated"/>
+            <wp:docPr id="1" name="Picture 1" descr="A screenshot of a cell phone&#10;&#10;Description automatically generated"/>
             <wp:cNvGraphicFramePr>
               <a:graphicFrameLocks xmlns:a="http://schemas.openxmlformats.org/drawingml/2006/main" noChangeAspect="1"/>
             </wp:cNvGraphicFramePr>
@@ -12521,7 +12559,7 @@
                     <pic:cNvPicPr/>
                   </pic:nvPicPr>
                   <pic:blipFill>
-                    <a:blip r:embed="rId9"/>
+                    <a:blip r:embed="rId12"/>
                     <a:stretch>
                       <a:fillRect/>
                     </a:stretch>
@@ -12611,7 +12649,7 @@
               <w:bottom w:val="single" w:sz="4" w:space="0" w:color="000001"/>
               <w:right w:val="single" w:sz="4" w:space="0" w:color="000001"/>
             </w:tcBorders>
-            <w:shd w:val="clear" w:color="auto" w:fill="FBD4B4"/>
+            <w:shd w:val="clear" w:color="auto" w:fill="auto"/>
             <w:tcMar>
               <w:top w:w="0" w:type="dxa"/>
               <w:left w:w="108" w:type="dxa"/>
@@ -12653,7 +12691,7 @@
               <w:bottom w:val="single" w:sz="4" w:space="0" w:color="000001"/>
               <w:right w:val="single" w:sz="4" w:space="0" w:color="000001"/>
             </w:tcBorders>
-            <w:shd w:val="clear" w:color="auto" w:fill="FBD4B4"/>
+            <w:shd w:val="clear" w:color="auto" w:fill="auto"/>
             <w:tcMar>
               <w:top w:w="0" w:type="dxa"/>
               <w:left w:w="108" w:type="dxa"/>
@@ -12786,7 +12824,7 @@
               </w:rPr>
               <w:t>EBNPGs are statements and treatment algorithm which are developed using the process of asking questions, systematically finding research evidence, and assessing its validity, applicability and importance to food and nutrition practice decisions. The guidelines are designed to assist the RD/RDN or DTR/NDTR team or other intended users and patient/client in making decisions about nutrition care in specific disease states or conditions in typical setting</w:t>
             </w:r>
-            <w:hyperlink r:id="rId10" w:history="1">
+            <w:hyperlink r:id="rId13" w:history="1">
               <w:r>
                 <w:t>.</w:t>
               </w:r>
@@ -12800,7 +12838,7 @@
               </w:rPr>
               <w:t xml:space="preserve"> </w:t>
             </w:r>
-            <w:hyperlink r:id="rId11" w:history="1">
+            <w:hyperlink r:id="rId14" w:history="1">
               <w:r>
                 <w:rPr>
                   <w:rFonts w:eastAsia="Times New Roman" w:cs="Times New Roman"/>
@@ -12809,29 +12847,7 @@
                   <w:szCs w:val="22"/>
                   <w:u w:val="single"/>
                 </w:rPr>
-                <w:t xml:space="preserve">Academy of </w:t>
-              </w:r>
-              <w:proofErr w:type="spellStart"/>
-              <w:r>
-                <w:rPr>
-                  <w:rFonts w:eastAsia="Times New Roman" w:cs="Times New Roman"/>
-                  <w:color w:val="0000FF"/>
-                  <w:sz w:val="22"/>
-                  <w:szCs w:val="22"/>
-                  <w:u w:val="single"/>
-                </w:rPr>
-                <w:t>Nutriton</w:t>
-              </w:r>
-              <w:proofErr w:type="spellEnd"/>
-              <w:r>
-                <w:rPr>
-                  <w:rFonts w:eastAsia="Times New Roman" w:cs="Times New Roman"/>
-                  <w:color w:val="0000FF"/>
-                  <w:sz w:val="22"/>
-                  <w:szCs w:val="22"/>
-                  <w:u w:val="single"/>
-                </w:rPr>
-                <w:t xml:space="preserve"> and Dietetics List of Definitions</w:t>
+                <w:t>Academy of Nutriton and Dietetics List of Definitions</w:t>
               </w:r>
             </w:hyperlink>
             <w:r>
@@ -12842,7 +12858,7 @@
               </w:rPr>
               <w:t xml:space="preserve">, </w:t>
             </w:r>
-            <w:hyperlink r:id="rId12" w:history="1">
+            <w:hyperlink r:id="rId15" w:history="1">
               <w:r>
                 <w:rPr>
                   <w:rFonts w:eastAsia="Times New Roman" w:cs="Times New Roman"/>
@@ -12966,27 +12982,7 @@
                 <w:sz w:val="20"/>
                 <w:szCs w:val="20"/>
               </w:rPr>
-              <w:t xml:space="preserve">Anthropometric measurements are a set of noninvasive, quantitative techniques for determining an individual’s body fat composition by measuring, recording, </w:t>
-            </w:r>
-            <w:proofErr w:type="gramStart"/>
-            <w:r>
-              <w:rPr>
-                <w:rFonts w:ascii="Arial" w:eastAsia="Arial" w:hAnsi="Arial" w:cs="Arial"/>
-                <w:color w:val="000000"/>
-                <w:sz w:val="20"/>
-                <w:szCs w:val="20"/>
-              </w:rPr>
-              <w:t>and  analyzing</w:t>
-            </w:r>
-            <w:proofErr w:type="gramEnd"/>
-            <w:r>
-              <w:rPr>
-                <w:rFonts w:ascii="Arial" w:eastAsia="Arial" w:hAnsi="Arial" w:cs="Arial"/>
-                <w:color w:val="000000"/>
-                <w:sz w:val="20"/>
-                <w:szCs w:val="20"/>
-              </w:rPr>
-              <w:t xml:space="preserve"> specific dimensions of the body, such as height and weight; skin-fold thickness; and bodily circumference at the waist, hip, and chest.</w:t>
+              <w:t>Anthropometric measurements are a set of noninvasive, quantitative techniques for determining an individual’s body fat composition by measuring, recording, and  analyzing specific dimensions of the body, such as height and weight; skin-fold thickness; and bodily circumference at the waist, hip, and chest.</w:t>
             </w:r>
           </w:p>
         </w:tc>
@@ -13102,7 +13098,7 @@
               </w:rPr>
               <w:t xml:space="preserve">Bioelectrical impedance analysis (BIA) is a commonly used method for estimating body composition. BIA determines the </w:t>
             </w:r>
-            <w:hyperlink r:id="rId13" w:history="1">
+            <w:hyperlink r:id="rId16" w:history="1">
               <w:r>
                 <w:rPr>
                   <w:rFonts w:ascii="Arial" w:eastAsia="Arial" w:hAnsi="Arial" w:cs="Arial"/>
@@ -13123,7 +13119,7 @@
               </w:rPr>
               <w:t xml:space="preserve">or opposition to the flow of an electric current through body tissues which can then be used to calculate an estimate of </w:t>
             </w:r>
-            <w:hyperlink r:id="rId14" w:history="1">
+            <w:hyperlink r:id="rId17" w:history="1">
               <w:r>
                 <w:rPr>
                   <w:rFonts w:ascii="Arial" w:eastAsia="Arial" w:hAnsi="Arial" w:cs="Arial"/>
@@ -13144,7 +13140,7 @@
               </w:rPr>
               <w:t xml:space="preserve"> </w:t>
             </w:r>
-            <w:hyperlink r:id="rId15" w:history="1">
+            <w:hyperlink r:id="rId18" w:history="1">
               <w:r>
                 <w:rPr>
                   <w:rFonts w:ascii="Arial" w:eastAsia="Arial" w:hAnsi="Arial" w:cs="Arial"/>
@@ -13165,7 +13161,7 @@
               </w:rPr>
               <w:t xml:space="preserve">(TBW). TBW can be used to estimate fat-free body mass and, by difference with body weight, </w:t>
             </w:r>
-            <w:hyperlink r:id="rId16" w:history="1">
+            <w:hyperlink r:id="rId19" w:history="1">
               <w:r>
                 <w:rPr>
                   <w:rFonts w:ascii="Arial" w:eastAsia="Arial" w:hAnsi="Arial" w:cs="Arial"/>
@@ -14050,7 +14046,7 @@
               </w:rPr>
               <w:t xml:space="preserve">Dual-energy X-ray absorptiometry (DXA, previously DEXA) is a means of measuring </w:t>
             </w:r>
-            <w:hyperlink r:id="rId17" w:history="1">
+            <w:hyperlink r:id="rId20" w:history="1">
               <w:r>
                 <w:rPr>
                   <w:rFonts w:ascii="Arial" w:eastAsia="Arial" w:hAnsi="Arial" w:cs="Arial"/>
@@ -14071,7 +14067,7 @@
               </w:rPr>
               <w:t xml:space="preserve"> </w:t>
             </w:r>
-            <w:hyperlink r:id="rId18" w:history="1">
+            <w:hyperlink r:id="rId21" w:history="1">
               <w:r>
                 <w:rPr>
                   <w:rFonts w:ascii="Arial" w:eastAsia="Arial" w:hAnsi="Arial" w:cs="Arial"/>
@@ -14092,7 +14088,7 @@
               </w:rPr>
               <w:t xml:space="preserve">(BMD). Two </w:t>
             </w:r>
-            <w:hyperlink r:id="rId19" w:history="1">
+            <w:hyperlink r:id="rId22" w:history="1">
               <w:r>
                 <w:rPr>
                   <w:rFonts w:ascii="Arial" w:eastAsia="Arial" w:hAnsi="Arial" w:cs="Arial"/>
@@ -14113,7 +14109,7 @@
               </w:rPr>
               <w:t xml:space="preserve">beams with differing </w:t>
             </w:r>
-            <w:hyperlink r:id="rId20" w:history="1">
+            <w:hyperlink r:id="rId23" w:history="1">
               <w:r>
                 <w:rPr>
                   <w:rFonts w:ascii="Arial" w:eastAsia="Arial" w:hAnsi="Arial" w:cs="Arial"/>
@@ -14134,7 +14130,7 @@
               </w:rPr>
               <w:t xml:space="preserve">are aimed at the patient’s </w:t>
             </w:r>
-            <w:hyperlink r:id="rId21" w:history="1">
+            <w:hyperlink r:id="rId24" w:history="1">
               <w:r>
                 <w:rPr>
                   <w:rFonts w:ascii="Arial" w:eastAsia="Arial" w:hAnsi="Arial" w:cs="Arial"/>
@@ -14155,7 +14151,7 @@
               </w:rPr>
               <w:t xml:space="preserve">When </w:t>
             </w:r>
-            <w:hyperlink r:id="rId22" w:history="1">
+            <w:hyperlink r:id="rId25" w:history="1">
               <w:r>
                 <w:rPr>
                   <w:rFonts w:ascii="Arial" w:eastAsia="Arial" w:hAnsi="Arial" w:cs="Arial"/>
@@ -14176,7 +14172,7 @@
               </w:rPr>
               <w:t xml:space="preserve">absorption is subtracted out, and the </w:t>
             </w:r>
-            <w:hyperlink r:id="rId23" w:history="1">
+            <w:hyperlink r:id="rId26" w:history="1">
               <w:r>
                 <w:rPr>
                   <w:rFonts w:ascii="Arial" w:eastAsia="Arial" w:hAnsi="Arial" w:cs="Arial"/>
@@ -14301,27 +14297,7 @@
                 <w:sz w:val="20"/>
                 <w:szCs w:val="20"/>
               </w:rPr>
-              <w:t>Set of nutrient-based reference values established by the Institute of Medicine used to plan and assess nutrient intakes of healthy people. DRI’s are a set of four reference values: Estimated Average Requirements (EAR), Recommended Dietary Allowances (RDA</w:t>
-            </w:r>
-            <w:proofErr w:type="gramStart"/>
-            <w:r>
-              <w:rPr>
-                <w:rFonts w:ascii="Arial" w:eastAsia="Arial" w:hAnsi="Arial" w:cs="Arial"/>
-                <w:color w:val="000000"/>
-                <w:sz w:val="20"/>
-                <w:szCs w:val="20"/>
-              </w:rPr>
-              <w:t>),  Adequate</w:t>
-            </w:r>
-            <w:proofErr w:type="gramEnd"/>
-            <w:r>
-              <w:rPr>
-                <w:rFonts w:ascii="Arial" w:eastAsia="Arial" w:hAnsi="Arial" w:cs="Arial"/>
-                <w:color w:val="000000"/>
-                <w:sz w:val="20"/>
-                <w:szCs w:val="20"/>
-              </w:rPr>
-              <w:t xml:space="preserve"> Intakes (AI), and Tolerable Upper Intake Levels (UL).</w:t>
+              <w:t>Set of nutrient-based reference values established by the Institute of Medicine used to plan and assess nutrient intakes of healthy people. DRI’s are a set of four reference values: Estimated Average Requirements (EAR), Recommended Dietary Allowances (RDA),  Adequate Intakes (AI), and Tolerable Upper Intake Levels (UL).</w:t>
             </w:r>
           </w:p>
         </w:tc>
@@ -14736,7 +14712,7 @@
               </w:rPr>
               <w:t xml:space="preserve">stomach, or the </w:t>
             </w:r>
-            <w:hyperlink r:id="rId24" w:history="1">
+            <w:hyperlink r:id="rId27" w:history="1">
               <w:r>
                 <w:rPr>
                   <w:rFonts w:ascii="Arial" w:eastAsia="Arial" w:hAnsi="Arial" w:cs="Arial"/>
@@ -14999,27 +14975,7 @@
                 <w:sz w:val="20"/>
                 <w:szCs w:val="20"/>
               </w:rPr>
-              <w:t xml:space="preserve">A food is any substance – whether processed, semi-processed, or raw—that is intended for human consumption, and includes drinks, chewing gum, food additives, and dietary supplements. Substances used only as drugs, tobacco products, and cosmetics (such as </w:t>
-            </w:r>
-            <w:proofErr w:type="spellStart"/>
-            <w:r>
-              <w:rPr>
-                <w:rFonts w:ascii="Arial" w:eastAsia="Arial" w:hAnsi="Arial" w:cs="Arial"/>
-                <w:color w:val="000000"/>
-                <w:sz w:val="20"/>
-                <w:szCs w:val="20"/>
-              </w:rPr>
-              <w:t>lipcare</w:t>
-            </w:r>
-            <w:proofErr w:type="spellEnd"/>
-            <w:r>
-              <w:rPr>
-                <w:rFonts w:ascii="Arial" w:eastAsia="Arial" w:hAnsi="Arial" w:cs="Arial"/>
-                <w:color w:val="000000"/>
-                <w:sz w:val="20"/>
-                <w:szCs w:val="20"/>
-              </w:rPr>
-              <w:t xml:space="preserve"> products) that may be ingested are not included. Ref: Boyce et al. Guidelines for the</w:t>
+              <w:t>A food is any substance – whether processed, semi-processed, or raw—that is intended for human consumption, and includes drinks, chewing gum, food additives, and dietary supplements. Substances used only as drugs, tobacco products, and cosmetics (such as lipcare products) that may be ingested are not included. Ref: Boyce et al. Guidelines for the</w:t>
             </w:r>
           </w:p>
           <w:p>
@@ -15256,67 +15212,7 @@
                 <w:sz w:val="20"/>
                 <w:szCs w:val="20"/>
               </w:rPr>
-              <w:t xml:space="preserve">(as evidenced by the presence of allergen-specific </w:t>
-            </w:r>
-            <w:proofErr w:type="spellStart"/>
-            <w:r>
-              <w:rPr>
-                <w:rFonts w:ascii="Arial" w:eastAsia="Arial" w:hAnsi="Arial" w:cs="Arial"/>
-                <w:color w:val="000000"/>
-                <w:sz w:val="20"/>
-                <w:szCs w:val="20"/>
-              </w:rPr>
-              <w:t>IgE</w:t>
-            </w:r>
-            <w:proofErr w:type="spellEnd"/>
-            <w:r>
-              <w:rPr>
-                <w:rFonts w:ascii="Arial" w:eastAsia="Arial" w:hAnsi="Arial" w:cs="Arial"/>
-                <w:color w:val="000000"/>
-                <w:sz w:val="20"/>
-                <w:szCs w:val="20"/>
-              </w:rPr>
-              <w:t xml:space="preserve"> (</w:t>
-            </w:r>
-            <w:proofErr w:type="spellStart"/>
-            <w:r>
-              <w:rPr>
-                <w:rFonts w:ascii="Arial" w:eastAsia="Arial" w:hAnsi="Arial" w:cs="Arial"/>
-                <w:color w:val="000000"/>
-                <w:sz w:val="20"/>
-                <w:szCs w:val="20"/>
-              </w:rPr>
-              <w:t>sIgE</w:t>
-            </w:r>
-            <w:proofErr w:type="spellEnd"/>
-            <w:r>
-              <w:rPr>
-                <w:rFonts w:ascii="Arial" w:eastAsia="Arial" w:hAnsi="Arial" w:cs="Arial"/>
-                <w:color w:val="000000"/>
-                <w:sz w:val="20"/>
-                <w:szCs w:val="20"/>
-              </w:rPr>
-              <w:t xml:space="preserve">) to food allergens without having clinical symptoms on exposure to those foods, an </w:t>
-            </w:r>
-            <w:proofErr w:type="spellStart"/>
-            <w:r>
-              <w:rPr>
-                <w:rFonts w:ascii="Arial" w:eastAsia="Arial" w:hAnsi="Arial" w:cs="Arial"/>
-                <w:color w:val="000000"/>
-                <w:sz w:val="20"/>
-                <w:szCs w:val="20"/>
-              </w:rPr>
-              <w:t>sIgE</w:t>
-            </w:r>
-            <w:proofErr w:type="spellEnd"/>
-            <w:r>
-              <w:rPr>
-                <w:rFonts w:ascii="Arial" w:eastAsia="Arial" w:hAnsi="Arial" w:cs="Arial"/>
-                <w:color w:val="000000"/>
-                <w:sz w:val="20"/>
-                <w:szCs w:val="20"/>
-              </w:rPr>
-              <w:t xml:space="preserve">-mediated FA requires </w:t>
+              <w:t xml:space="preserve">(as evidenced by the presence of allergen-specific IgE (sIgE) to food allergens without having clinical symptoms on exposure to those foods, an sIgE-mediated FA requires </w:t>
             </w:r>
             <w:r>
               <w:rPr>
@@ -15531,27 +15427,7 @@
                 <w:sz w:val="20"/>
                 <w:szCs w:val="20"/>
               </w:rPr>
-              <w:t xml:space="preserve">are defined as those specific components of food or ingredients within food (typically proteins, but sometimes also chemical </w:t>
-            </w:r>
-            <w:proofErr w:type="spellStart"/>
-            <w:r>
-              <w:rPr>
-                <w:rFonts w:ascii="Arial" w:eastAsia="Arial" w:hAnsi="Arial" w:cs="Arial"/>
-                <w:color w:val="000000"/>
-                <w:sz w:val="20"/>
-                <w:szCs w:val="20"/>
-              </w:rPr>
-              <w:t>haptens</w:t>
-            </w:r>
-            <w:proofErr w:type="spellEnd"/>
-            <w:r>
-              <w:rPr>
-                <w:rFonts w:ascii="Arial" w:eastAsia="Arial" w:hAnsi="Arial" w:cs="Arial"/>
-                <w:color w:val="000000"/>
-                <w:sz w:val="20"/>
-                <w:szCs w:val="20"/>
-              </w:rPr>
-              <w:t>) that are recognized by allergen-specific immune cells and elicit specific immunologic reactions, resulting in characteristic symptoms.</w:t>
+              <w:t>are defined as those specific components of food or ingredients within food (typically proteins, but sometimes also chemical haptens) that are recognized by allergen-specific immune cells and elicit specific immunologic reactions, resulting in characteristic symptoms.</w:t>
             </w:r>
           </w:p>
           <w:p>
@@ -16434,7 +16310,7 @@
               </w:rPr>
               <w:t xml:space="preserve">. </w:t>
             </w:r>
-            <w:hyperlink r:id="rId25" w:history="1">
+            <w:hyperlink r:id="rId28" w:history="1">
               <w:r>
                 <w:rPr>
                   <w:rFonts w:ascii="Arial" w:eastAsia="Arial" w:hAnsi="Arial" w:cs="Arial"/>
@@ -16768,7 +16644,7 @@
               </w:rPr>
               <w:t xml:space="preserve">Medical nutrition therapy (MNT) is an evidence-based application of the Nutrition Care Process. The provision of MNT (to a patient/client) may include one or more of the following: nutrition assessment/reassessment, nutrition diagnosis, nutrition intervention and nutrition monitoring and evaluation that typically results in the prevention, delay or management of diseases and/or conditions. </w:t>
             </w:r>
-            <w:hyperlink r:id="rId26" w:history="1">
+            <w:hyperlink r:id="rId29" w:history="1">
               <w:r>
                 <w:rPr>
                   <w:rFonts w:eastAsia="Times New Roman" w:cs="Times New Roman"/>
@@ -16777,29 +16653,7 @@
                   <w:szCs w:val="22"/>
                   <w:u w:val="single"/>
                 </w:rPr>
-                <w:t xml:space="preserve">Academy of </w:t>
-              </w:r>
-              <w:proofErr w:type="spellStart"/>
-              <w:r>
-                <w:rPr>
-                  <w:rFonts w:eastAsia="Times New Roman" w:cs="Times New Roman"/>
-                  <w:color w:val="0000FF"/>
-                  <w:sz w:val="22"/>
-                  <w:szCs w:val="22"/>
-                  <w:u w:val="single"/>
-                </w:rPr>
-                <w:t>Nutriton</w:t>
-              </w:r>
-              <w:proofErr w:type="spellEnd"/>
-              <w:r>
-                <w:rPr>
-                  <w:rFonts w:eastAsia="Times New Roman" w:cs="Times New Roman"/>
-                  <w:color w:val="0000FF"/>
-                  <w:sz w:val="22"/>
-                  <w:szCs w:val="22"/>
-                  <w:u w:val="single"/>
-                </w:rPr>
-                <w:t xml:space="preserve"> and Dietetics List of Definitions</w:t>
+                <w:t>Academy of Nutriton and Dietetics List of Definitions</w:t>
               </w:r>
             </w:hyperlink>
             <w:r>
@@ -16902,27 +16756,7 @@
                 <w:sz w:val="20"/>
                 <w:szCs w:val="20"/>
               </w:rPr>
-              <w:t>Ch Direct Care Functions/</w:t>
-            </w:r>
-            <w:proofErr w:type="spellStart"/>
-            <w:r>
-              <w:rPr>
-                <w:rFonts w:ascii="Arial" w:eastAsia="Arial" w:hAnsi="Arial" w:cs="Arial"/>
-                <w:color w:val="000000"/>
-                <w:sz w:val="20"/>
-                <w:szCs w:val="20"/>
-              </w:rPr>
-              <w:t>Pg</w:t>
-            </w:r>
-            <w:proofErr w:type="spellEnd"/>
-            <w:r>
-              <w:rPr>
-                <w:rFonts w:ascii="Arial" w:eastAsia="Arial" w:hAnsi="Arial" w:cs="Arial"/>
-                <w:color w:val="000000"/>
-                <w:sz w:val="20"/>
-                <w:szCs w:val="20"/>
-              </w:rPr>
-              <w:t xml:space="preserve"> 22. Typical notation is NKA, which covers all allergy</w:t>
+              <w:t>Ch Direct Care Functions/Pg 22. Typical notation is NKA, which covers all allergy</w:t>
             </w:r>
           </w:p>
           <w:p>
@@ -17229,29 +17063,9 @@
                 <w:sz w:val="20"/>
                 <w:szCs w:val="20"/>
               </w:rPr>
-              <w:t xml:space="preserve">degree granted by a U.S. regionally accredited college or university, or foreign equivalent; successfully completed a Didactic Program in Dietetics as accredited by ACEND of the Academy. Those with the </w:t>
-            </w:r>
-            <w:proofErr w:type="gramStart"/>
-            <w:r>
-              <w:rPr>
-                <w:rFonts w:ascii="Arial" w:eastAsia="Arial" w:hAnsi="Arial" w:cs="Arial"/>
-                <w:color w:val="000000"/>
-                <w:sz w:val="20"/>
-                <w:szCs w:val="20"/>
-              </w:rPr>
-              <w:t>four year</w:t>
-            </w:r>
-            <w:proofErr w:type="gramEnd"/>
-            <w:r>
-              <w:rPr>
-                <w:rFonts w:ascii="Arial" w:eastAsia="Arial" w:hAnsi="Arial" w:cs="Arial"/>
-                <w:color w:val="000000"/>
-                <w:sz w:val="20"/>
-                <w:szCs w:val="20"/>
-              </w:rPr>
-              <w:t xml:space="preserve"> degree could also choose BS-DTR or BSNDTR. In all three routes, the individual must successfully complete the Registration Examination for Dietetic Technicians and remit the annual registration maintenance fee. To maintain the NDTR credential, the NDTR must comply with the Professional Development Portfolio (PDP) recertification requirements (accrue 50 hours of approved continuing professional education every five years). Reference: Commission on Dietetic Registration. </w:t>
-            </w:r>
-            <w:hyperlink r:id="rId27" w:history="1">
+              <w:t xml:space="preserve">degree granted by a U.S. regionally accredited college or university, or foreign equivalent; successfully completed a Didactic Program in Dietetics as accredited by ACEND of the Academy. Those with the four year degree could also choose BS-DTR or BSNDTR. In all three routes, the individual must successfully complete the Registration Examination for Dietetic Technicians and remit the annual registration maintenance fee. To maintain the NDTR credential, the NDTR must comply with the Professional Development Portfolio (PDP) recertification requirements (accrue 50 hours of approved continuing professional education every five years). Reference: Commission on Dietetic Registration. </w:t>
+            </w:r>
+            <w:hyperlink r:id="rId30" w:history="1">
               <w:r>
                 <w:rPr>
                   <w:rFonts w:ascii="Arial" w:eastAsia="Arial" w:hAnsi="Arial" w:cs="Arial"/>
@@ -17592,101 +17406,17 @@
                 <w:sz w:val="20"/>
                 <w:szCs w:val="20"/>
               </w:rPr>
-              <w:t xml:space="preserve">Swan WI, </w:t>
-            </w:r>
-            <w:proofErr w:type="spellStart"/>
-            <w:r>
-              <w:rPr>
-                <w:rFonts w:ascii="Arial" w:eastAsia="Arial" w:hAnsi="Arial" w:cs="Arial"/>
+              <w:t xml:space="preserve">Swan WI, Vivanti A, Hakel-Smith N, et al. Nutrition Care Process and Model Update: Toward Realizing People-Centered Care and Outcomes Management. </w:t>
+            </w:r>
+            <w:r>
+              <w:rPr>
+                <w:rFonts w:ascii="Arial" w:eastAsia="Arial" w:hAnsi="Arial" w:cs="Arial"/>
+                <w:i/>
                 <w:color w:val="000000"/>
                 <w:sz w:val="20"/>
                 <w:szCs w:val="20"/>
               </w:rPr>
-              <w:t>Vivanti</w:t>
-            </w:r>
-            <w:proofErr w:type="spellEnd"/>
-            <w:r>
-              <w:rPr>
-                <w:rFonts w:ascii="Arial" w:eastAsia="Arial" w:hAnsi="Arial" w:cs="Arial"/>
-                <w:color w:val="000000"/>
-                <w:sz w:val="20"/>
-                <w:szCs w:val="20"/>
-              </w:rPr>
-              <w:t xml:space="preserve"> A, </w:t>
-            </w:r>
-            <w:proofErr w:type="spellStart"/>
-            <w:r>
-              <w:rPr>
-                <w:rFonts w:ascii="Arial" w:eastAsia="Arial" w:hAnsi="Arial" w:cs="Arial"/>
-                <w:color w:val="000000"/>
-                <w:sz w:val="20"/>
-                <w:szCs w:val="20"/>
-              </w:rPr>
-              <w:t>Hakel</w:t>
-            </w:r>
-            <w:proofErr w:type="spellEnd"/>
-            <w:r>
-              <w:rPr>
-                <w:rFonts w:ascii="Arial" w:eastAsia="Arial" w:hAnsi="Arial" w:cs="Arial"/>
-                <w:color w:val="000000"/>
-                <w:sz w:val="20"/>
-                <w:szCs w:val="20"/>
-              </w:rPr>
-              <w:t xml:space="preserve">-Smith N, et al. Nutrition Care Process and Model Update: Toward Realizing People-Centered Care and Outcomes Management. </w:t>
-            </w:r>
-            <w:r>
-              <w:rPr>
-                <w:rFonts w:ascii="Arial" w:eastAsia="Arial" w:hAnsi="Arial" w:cs="Arial"/>
-                <w:i/>
-                <w:color w:val="000000"/>
-                <w:sz w:val="20"/>
-                <w:szCs w:val="20"/>
-              </w:rPr>
-              <w:t xml:space="preserve">J </w:t>
-            </w:r>
-            <w:proofErr w:type="spellStart"/>
-            <w:r>
-              <w:rPr>
-                <w:rFonts w:ascii="Arial" w:eastAsia="Arial" w:hAnsi="Arial" w:cs="Arial"/>
-                <w:i/>
-                <w:color w:val="000000"/>
-                <w:sz w:val="20"/>
-                <w:szCs w:val="20"/>
-              </w:rPr>
-              <w:t>Acad</w:t>
-            </w:r>
-            <w:proofErr w:type="spellEnd"/>
-            <w:r>
-              <w:rPr>
-                <w:rFonts w:ascii="Arial" w:eastAsia="Arial" w:hAnsi="Arial" w:cs="Arial"/>
-                <w:i/>
-                <w:color w:val="000000"/>
-                <w:sz w:val="20"/>
-                <w:szCs w:val="20"/>
-              </w:rPr>
-              <w:t xml:space="preserve"> </w:t>
-            </w:r>
-            <w:proofErr w:type="spellStart"/>
-            <w:r>
-              <w:rPr>
-                <w:rFonts w:ascii="Arial" w:eastAsia="Arial" w:hAnsi="Arial" w:cs="Arial"/>
-                <w:i/>
-                <w:color w:val="000000"/>
-                <w:sz w:val="20"/>
-                <w:szCs w:val="20"/>
-              </w:rPr>
-              <w:t>Nutr</w:t>
-            </w:r>
-            <w:proofErr w:type="spellEnd"/>
-            <w:r>
-              <w:rPr>
-                <w:rFonts w:ascii="Arial" w:eastAsia="Arial" w:hAnsi="Arial" w:cs="Arial"/>
-                <w:i/>
-                <w:color w:val="000000"/>
-                <w:sz w:val="20"/>
-                <w:szCs w:val="20"/>
-              </w:rPr>
-              <w:t xml:space="preserve"> Diet. </w:t>
+              <w:t xml:space="preserve">J Acad Nutr Diet. </w:t>
             </w:r>
             <w:r>
               <w:rPr>
@@ -17934,7 +17664,7 @@
               <w:shd w:val="clear" w:color="auto" w:fill="FFFFFF"/>
               <w:ind w:left="107"/>
             </w:pPr>
-            <w:hyperlink r:id="rId28" w:history="1">
+            <w:hyperlink r:id="rId31" w:history="1">
               <w:r>
                 <w:rPr>
                   <w:rFonts w:ascii="Arial" w:eastAsia="Arial" w:hAnsi="Arial" w:cs="Arial"/>
@@ -18160,7 +17890,7 @@
               </w:rPr>
               <w:t xml:space="preserve">A nutrition diagnosis identifies a nutrition problem that a food and nutrition professional is responsible for treating independently. Nutrition Diagnosis is a critical step between nutrition assessment and nutrition intervention. This Step 2 in the nutrition care process results in the nutrition diagnosis statement (see Problem, Etiology, and Signs and Symptoms). </w:t>
             </w:r>
-            <w:hyperlink r:id="rId29" w:history="1">
+            <w:hyperlink r:id="rId32" w:history="1">
               <w:r>
                 <w:rPr>
                   <w:rFonts w:ascii="Arial" w:eastAsia="Times New Roman" w:hAnsi="Arial" w:cs="Times New Roman"/>
@@ -18283,12 +18013,12 @@
               </w:rPr>
               <w:t xml:space="preserve">The third step in the Nutrition Care Process is defined as purposefully planned actions intended to positively change a nutrition-related behavior, environmental condition, or aspect of health status for an individual (and his/her family or caregivers), target group, or the community at large. It consists of two components: planning and implementation.  </w:t>
             </w:r>
-            <w:hyperlink r:id="rId30" w:history="1">
+            <w:hyperlink r:id="rId33" w:history="1">
               <w:r>
                 <w:t xml:space="preserve">Academy of Nutrition and Dietetics List of </w:t>
               </w:r>
             </w:hyperlink>
-            <w:hyperlink r:id="rId31" w:history="1">
+            <w:hyperlink r:id="rId34" w:history="1">
               <w:r>
                 <w:t>Definitions</w:t>
               </w:r>
@@ -18413,7 +18143,7 @@
               </w:rPr>
               <w:t xml:space="preserve">Nutrition monitoring is the preplanned review and measurement of selected nutrition care indicators of patient/client’s status relevant to the defined needs, nutrition diagnosis, nutrition intervention, and outcomes. Nutrition evaluation is the systematic comparison of current findings with the previous status, nutrition intervention goals, effectiveness of overall nutrition care, or a reference standard. </w:t>
             </w:r>
-            <w:hyperlink r:id="rId32" w:history="1">
+            <w:hyperlink r:id="rId35" w:history="1">
               <w:r>
                 <w:rPr>
                   <w:rFonts w:ascii="Arial" w:eastAsia="Arial" w:hAnsi="Arial" w:cs="Arial"/>
@@ -18634,27 +18364,7 @@
                 <w:sz w:val="20"/>
                 <w:szCs w:val="20"/>
               </w:rPr>
-              <w:t xml:space="preserve">The client’s tailored recommended dietary intake of energy and/or selected foods or nutrients based on current reference standards and </w:t>
-            </w:r>
-            <w:proofErr w:type="gramStart"/>
-            <w:r>
-              <w:rPr>
-                <w:rFonts w:ascii="Arial" w:eastAsia="Arial" w:hAnsi="Arial" w:cs="Arial"/>
-                <w:color w:val="000000"/>
-                <w:sz w:val="20"/>
-                <w:szCs w:val="20"/>
-              </w:rPr>
-              <w:t>evidence based</w:t>
-            </w:r>
-            <w:proofErr w:type="gramEnd"/>
-            <w:r>
-              <w:rPr>
-                <w:rFonts w:ascii="Arial" w:eastAsia="Arial" w:hAnsi="Arial" w:cs="Arial"/>
-                <w:color w:val="000000"/>
-                <w:sz w:val="20"/>
-                <w:szCs w:val="20"/>
-              </w:rPr>
-              <w:t xml:space="preserve"> nutrition practice guidelines and related to the client’s health condition and nutrition diagnosis</w:t>
+              <w:t>The client’s tailored recommended dietary intake of energy and/or selected foods or nutrients based on current reference standards and evidence based nutrition practice guidelines and related to the client’s health condition and nutrition diagnosis</w:t>
             </w:r>
           </w:p>
         </w:tc>
@@ -19042,7 +18752,25 @@
                 <w:sz w:val="20"/>
                 <w:szCs w:val="20"/>
               </w:rPr>
-              <w:t>ay be intake/clinical/behavioral in nature: nutrient intake, foods consumed, frequency of food consumption, co-morbid conditions such as diabetes, or obesity, any chronic infections such as tuberculosis, repeated acute infections such as acute diarrhea, respiratory infections, hormonal dysfunctions such as that of the thyroid gland, socioeconomic status (impact nutrient intake), cultural practices (impact nutrient intake), appetite, taste, availability of food, mood (psychological state), and knowledge/attitudes.</w:t>
+              <w:t xml:space="preserve">ay be intake/clinical/behavioral in nature: nutrient intake, foods consumed, frequency of food consumption, co-morbid conditions such as diabetes, or obesity, any chronic infections such as tuberculosis, repeated acute infections such as acute diarrhea, respiratory infections, hormonal dysfunctions such as that of the thyroid gland, </w:t>
+            </w:r>
+            <w:r>
+              <w:rPr>
+                <w:rFonts w:ascii="Arial" w:eastAsia="Arial" w:hAnsi="Arial" w:cs="Arial"/>
+                <w:color w:val="000000"/>
+                <w:sz w:val="20"/>
+                <w:szCs w:val="20"/>
+              </w:rPr>
+              <w:t>environmental (socioeconomic status, work-related factors, cultural practices),</w:t>
+            </w:r>
+            <w:r>
+              <w:rPr>
+                <w:rFonts w:ascii="Arial" w:eastAsia="Arial" w:hAnsi="Arial" w:cs="Arial"/>
+                <w:color w:val="000000"/>
+                <w:sz w:val="20"/>
+                <w:szCs w:val="20"/>
+              </w:rPr>
+              <w:t xml:space="preserve"> appetite, taste, availability of food, mood (psychological state), and knowledge/attitudes.</w:t>
             </w:r>
           </w:p>
         </w:tc>
@@ -19130,101 +18858,17 @@
                 <w:sz w:val="20"/>
                 <w:szCs w:val="20"/>
               </w:rPr>
-              <w:t xml:space="preserve">Nutrition screening identifies and refers individuals who already have or are at risk of nutrition-related problems, who are appropriate for nutrition care services and who would benefit from participation in the Nutrition Care Process. Swan WI, </w:t>
-            </w:r>
-            <w:proofErr w:type="spellStart"/>
-            <w:r>
-              <w:rPr>
-                <w:rFonts w:ascii="Arial" w:eastAsia="Arial" w:hAnsi="Arial" w:cs="Arial"/>
+              <w:t xml:space="preserve">Nutrition screening identifies and refers individuals who already have or are at risk of nutrition-related problems, who are appropriate for nutrition care services and who would benefit from participation in the Nutrition Care Process. Swan WI, Vivanti A, Hakel-Smith N, et al. Nutrition Care Process and Model Update: Toward Realizing People-Centered Care and Outcomes Management. </w:t>
+            </w:r>
+            <w:r>
+              <w:rPr>
+                <w:rFonts w:ascii="Arial" w:eastAsia="Arial" w:hAnsi="Arial" w:cs="Arial"/>
+                <w:i/>
                 <w:color w:val="000000"/>
                 <w:sz w:val="20"/>
                 <w:szCs w:val="20"/>
               </w:rPr>
-              <w:t>Vivanti</w:t>
-            </w:r>
-            <w:proofErr w:type="spellEnd"/>
-            <w:r>
-              <w:rPr>
-                <w:rFonts w:ascii="Arial" w:eastAsia="Arial" w:hAnsi="Arial" w:cs="Arial"/>
-                <w:color w:val="000000"/>
-                <w:sz w:val="20"/>
-                <w:szCs w:val="20"/>
-              </w:rPr>
-              <w:t xml:space="preserve"> A, </w:t>
-            </w:r>
-            <w:proofErr w:type="spellStart"/>
-            <w:r>
-              <w:rPr>
-                <w:rFonts w:ascii="Arial" w:eastAsia="Arial" w:hAnsi="Arial" w:cs="Arial"/>
-                <w:color w:val="000000"/>
-                <w:sz w:val="20"/>
-                <w:szCs w:val="20"/>
-              </w:rPr>
-              <w:t>Hakel</w:t>
-            </w:r>
-            <w:proofErr w:type="spellEnd"/>
-            <w:r>
-              <w:rPr>
-                <w:rFonts w:ascii="Arial" w:eastAsia="Arial" w:hAnsi="Arial" w:cs="Arial"/>
-                <w:color w:val="000000"/>
-                <w:sz w:val="20"/>
-                <w:szCs w:val="20"/>
-              </w:rPr>
-              <w:t xml:space="preserve">-Smith N, et al. Nutrition Care Process and Model Update: Toward Realizing People-Centered Care and Outcomes Management. </w:t>
-            </w:r>
-            <w:r>
-              <w:rPr>
-                <w:rFonts w:ascii="Arial" w:eastAsia="Arial" w:hAnsi="Arial" w:cs="Arial"/>
-                <w:i/>
-                <w:color w:val="000000"/>
-                <w:sz w:val="20"/>
-                <w:szCs w:val="20"/>
-              </w:rPr>
-              <w:t xml:space="preserve">J </w:t>
-            </w:r>
-            <w:proofErr w:type="spellStart"/>
-            <w:r>
-              <w:rPr>
-                <w:rFonts w:ascii="Arial" w:eastAsia="Arial" w:hAnsi="Arial" w:cs="Arial"/>
-                <w:i/>
-                <w:color w:val="000000"/>
-                <w:sz w:val="20"/>
-                <w:szCs w:val="20"/>
-              </w:rPr>
-              <w:t>Acad</w:t>
-            </w:r>
-            <w:proofErr w:type="spellEnd"/>
-            <w:r>
-              <w:rPr>
-                <w:rFonts w:ascii="Arial" w:eastAsia="Arial" w:hAnsi="Arial" w:cs="Arial"/>
-                <w:i/>
-                <w:color w:val="000000"/>
-                <w:sz w:val="20"/>
-                <w:szCs w:val="20"/>
-              </w:rPr>
-              <w:t xml:space="preserve"> </w:t>
-            </w:r>
-            <w:proofErr w:type="spellStart"/>
-            <w:r>
-              <w:rPr>
-                <w:rFonts w:ascii="Arial" w:eastAsia="Arial" w:hAnsi="Arial" w:cs="Arial"/>
-                <w:i/>
-                <w:color w:val="000000"/>
-                <w:sz w:val="20"/>
-                <w:szCs w:val="20"/>
-              </w:rPr>
-              <w:t>Nutr</w:t>
-            </w:r>
-            <w:proofErr w:type="spellEnd"/>
-            <w:r>
-              <w:rPr>
-                <w:rFonts w:ascii="Arial" w:eastAsia="Arial" w:hAnsi="Arial" w:cs="Arial"/>
-                <w:i/>
-                <w:color w:val="000000"/>
-                <w:sz w:val="20"/>
-                <w:szCs w:val="20"/>
-              </w:rPr>
-              <w:t xml:space="preserve"> Diet. </w:t>
+              <w:t xml:space="preserve">J Acad Nutr Diet. </w:t>
             </w:r>
             <w:r>
               <w:rPr>
@@ -19351,7 +18995,7 @@
               </w:rPr>
               <w:t xml:space="preserve">A preparation intended to supplement the diet and provide </w:t>
             </w:r>
-            <w:hyperlink r:id="rId33" w:history="1">
+            <w:hyperlink r:id="rId36" w:history="1">
               <w:r>
                 <w:rPr>
                   <w:rFonts w:ascii="Arial" w:eastAsia="Arial" w:hAnsi="Arial" w:cs="Arial"/>
@@ -19372,7 +19016,7 @@
               </w:rPr>
               <w:t xml:space="preserve">such as </w:t>
             </w:r>
-            <w:hyperlink r:id="rId34" w:history="1">
+            <w:hyperlink r:id="rId37" w:history="1">
               <w:r>
                 <w:rPr>
                   <w:rFonts w:ascii="Arial" w:eastAsia="Arial" w:hAnsi="Arial" w:cs="Arial"/>
@@ -19393,17 +19037,17 @@
               </w:rPr>
               <w:t xml:space="preserve"> </w:t>
             </w:r>
-            <w:hyperlink r:id="rId35" w:history="1">
+            <w:hyperlink r:id="rId38" w:history="1">
               <w:r>
                 <w:t xml:space="preserve">minerals, </w:t>
               </w:r>
             </w:hyperlink>
-            <w:hyperlink r:id="rId36" w:history="1">
+            <w:hyperlink r:id="rId39" w:history="1">
               <w:r>
                 <w:t xml:space="preserve">fiber, </w:t>
               </w:r>
             </w:hyperlink>
-            <w:hyperlink r:id="rId37" w:history="1">
+            <w:hyperlink r:id="rId40" w:history="1">
               <w:r>
                 <w:t xml:space="preserve">fatty acids, </w:t>
               </w:r>
@@ -19417,7 +19061,7 @@
               </w:rPr>
               <w:t xml:space="preserve">or </w:t>
             </w:r>
-            <w:hyperlink r:id="rId38" w:history="1">
+            <w:hyperlink r:id="rId41" w:history="1">
               <w:r>
                 <w:rPr>
                   <w:rFonts w:ascii="Arial" w:eastAsia="Arial" w:hAnsi="Arial" w:cs="Arial"/>
@@ -19438,7 +19082,7 @@
               </w:rPr>
               <w:t xml:space="preserve">that may be missing or may not be consumed in sufficient quantity in a person's </w:t>
             </w:r>
-            <w:hyperlink r:id="rId39" w:history="1">
+            <w:hyperlink r:id="rId42" w:history="1">
               <w:r>
                 <w:rPr>
                   <w:rFonts w:ascii="Arial" w:eastAsia="Arial" w:hAnsi="Arial" w:cs="Arial"/>
@@ -19823,7 +19467,7 @@
               </w:rPr>
               <w:t xml:space="preserve">The delivery of nutrients for assimilation and utilization by a patient whose sole source of nutrients is via solutions administered intravenously, subcutaneously, or by some other non- alimentary route. The basic components of TPN (total parenteral nutrition) solutions are protein hydrolysates or free amino acid mixtures, monosaccharides, and electrolytes.  Components are selected for their ability to reverse catabolism, promote anabolism, and build structural proteins. </w:t>
             </w:r>
-            <w:hyperlink r:id="rId40" w:history="1">
+            <w:hyperlink r:id="rId43" w:history="1">
               <w:r>
                 <w:rPr>
                   <w:rFonts w:ascii="Arial" w:eastAsia="Arial" w:hAnsi="Arial" w:cs="Arial"/>
@@ -19941,7 +19585,7 @@
               </w:rPr>
               <w:t>Any bodily movement produced by skeletal muscles resulting in energy expenditure</w:t>
             </w:r>
-            <w:hyperlink r:id="rId41" w:history="1">
+            <w:hyperlink r:id="rId44" w:history="1">
               <w:r>
                 <w:rPr>
                   <w:rFonts w:ascii="Arial" w:eastAsia="Arial" w:hAnsi="Arial" w:cs="Arial"/>
@@ -20076,7 +19720,7 @@
               </w:rPr>
               <w:t xml:space="preserve">continence) </w:t>
             </w:r>
-            <w:hyperlink r:id="rId42" w:history="1">
+            <w:hyperlink r:id="rId45" w:history="1">
               <w:r>
                 <w:rPr>
                   <w:rFonts w:ascii="Arial" w:eastAsia="Arial" w:hAnsi="Arial" w:cs="Arial"/>
@@ -20173,9 +19817,8 @@
                 <w:sz w:val="20"/>
                 <w:szCs w:val="20"/>
               </w:rPr>
-              <w:t xml:space="preserve">Statement used in documentation of the Nutrition Diagnosis is composed of three distinct components: Problem, Etiology, and Signs or Symptoms. Swan WI, </w:t>
-            </w:r>
-            <w:proofErr w:type="spellStart"/>
+              <w:t xml:space="preserve">Statement used in documentation of the Nutrition Diagnosis is composed of three distinct components: Problem, Etiology, and Signs or Symptoms. Swan WI, Vivanti A, Hakel-Smith N, et al. Nutrition Care Process and Model Update: Toward Realizing </w:t>
+            </w:r>
             <w:r>
               <w:rPr>
                 <w:rFonts w:ascii="Arial" w:eastAsia="Arial" w:hAnsi="Arial" w:cs="Arial"/>
@@ -20183,101 +19826,18 @@
                 <w:sz w:val="20"/>
                 <w:szCs w:val="20"/>
               </w:rPr>
-              <w:t>Vivanti</w:t>
-            </w:r>
-            <w:proofErr w:type="spellEnd"/>
-            <w:r>
-              <w:rPr>
-                <w:rFonts w:ascii="Arial" w:eastAsia="Arial" w:hAnsi="Arial" w:cs="Arial"/>
+              <w:lastRenderedPageBreak/>
+              <w:t xml:space="preserve">People-Centered Care and Outcomes Management. </w:t>
+            </w:r>
+            <w:r>
+              <w:rPr>
+                <w:rFonts w:ascii="Arial" w:eastAsia="Arial" w:hAnsi="Arial" w:cs="Arial"/>
+                <w:i/>
                 <w:color w:val="000000"/>
                 <w:sz w:val="20"/>
                 <w:szCs w:val="20"/>
               </w:rPr>
-              <w:t xml:space="preserve"> A, </w:t>
-            </w:r>
-            <w:proofErr w:type="spellStart"/>
-            <w:r>
-              <w:rPr>
-                <w:rFonts w:ascii="Arial" w:eastAsia="Arial" w:hAnsi="Arial" w:cs="Arial"/>
-                <w:color w:val="000000"/>
-                <w:sz w:val="20"/>
-                <w:szCs w:val="20"/>
-              </w:rPr>
-              <w:t>Hakel</w:t>
-            </w:r>
-            <w:proofErr w:type="spellEnd"/>
-            <w:r>
-              <w:rPr>
-                <w:rFonts w:ascii="Arial" w:eastAsia="Arial" w:hAnsi="Arial" w:cs="Arial"/>
-                <w:color w:val="000000"/>
-                <w:sz w:val="20"/>
-                <w:szCs w:val="20"/>
-              </w:rPr>
-              <w:t xml:space="preserve">-Smith N, et al. </w:t>
-            </w:r>
-            <w:r>
-              <w:rPr>
-                <w:rFonts w:ascii="Arial" w:eastAsia="Arial" w:hAnsi="Arial" w:cs="Arial"/>
-                <w:color w:val="000000"/>
-                <w:sz w:val="20"/>
-                <w:szCs w:val="20"/>
-              </w:rPr>
-              <w:lastRenderedPageBreak/>
-              <w:t xml:space="preserve">Nutrition Care Process and Model Update: Toward Realizing People-Centered Care and Outcomes Management. </w:t>
-            </w:r>
-            <w:r>
-              <w:rPr>
-                <w:rFonts w:ascii="Arial" w:eastAsia="Arial" w:hAnsi="Arial" w:cs="Arial"/>
-                <w:i/>
-                <w:color w:val="000000"/>
-                <w:sz w:val="20"/>
-                <w:szCs w:val="20"/>
-              </w:rPr>
-              <w:t xml:space="preserve">J </w:t>
-            </w:r>
-            <w:proofErr w:type="spellStart"/>
-            <w:r>
-              <w:rPr>
-                <w:rFonts w:ascii="Arial" w:eastAsia="Arial" w:hAnsi="Arial" w:cs="Arial"/>
-                <w:i/>
-                <w:color w:val="000000"/>
-                <w:sz w:val="20"/>
-                <w:szCs w:val="20"/>
-              </w:rPr>
-              <w:t>Acad</w:t>
-            </w:r>
-            <w:proofErr w:type="spellEnd"/>
-            <w:r>
-              <w:rPr>
-                <w:rFonts w:ascii="Arial" w:eastAsia="Arial" w:hAnsi="Arial" w:cs="Arial"/>
-                <w:i/>
-                <w:color w:val="000000"/>
-                <w:sz w:val="20"/>
-                <w:szCs w:val="20"/>
-              </w:rPr>
-              <w:t xml:space="preserve"> </w:t>
-            </w:r>
-            <w:proofErr w:type="spellStart"/>
-            <w:r>
-              <w:rPr>
-                <w:rFonts w:ascii="Arial" w:eastAsia="Arial" w:hAnsi="Arial" w:cs="Arial"/>
-                <w:i/>
-                <w:color w:val="000000"/>
-                <w:sz w:val="20"/>
-                <w:szCs w:val="20"/>
-              </w:rPr>
-              <w:t>Nutr</w:t>
-            </w:r>
-            <w:proofErr w:type="spellEnd"/>
-            <w:r>
-              <w:rPr>
-                <w:rFonts w:ascii="Arial" w:eastAsia="Arial" w:hAnsi="Arial" w:cs="Arial"/>
-                <w:i/>
-                <w:color w:val="000000"/>
-                <w:sz w:val="20"/>
-                <w:szCs w:val="20"/>
-              </w:rPr>
-              <w:t xml:space="preserve"> Diet. </w:t>
+              <w:t xml:space="preserve">J Acad Nutr Diet. </w:t>
             </w:r>
             <w:r>
               <w:rPr>
@@ -20897,14 +20457,14 @@
                         </a:ln>
                         <a:extLst>
                           <a:ext uri="{909E8E84-426E-40dd-AFC4-6F175D3DCCD1}">
-                            <a14:hiddenFill xmlns="" xmlns:mo="http://schemas.microsoft.com/office/mac/office/2008/main" xmlns:mv="urn:schemas-microsoft-com:mac:vml" xmlns:o="urn:schemas-microsoft-com:office:office" xmlns:v="urn:schemas-microsoft-com:vml" xmlns:w10="urn:schemas-microsoft-com:office:word" xmlns:w="http://schemas.openxmlformats.org/wordprocessingml/2006/main" xmlns:a14="http://schemas.microsoft.com/office/drawing/2010/main">
+                            <a14:hiddenFill xmlns:a14="http://schemas.microsoft.com/office/drawing/2010/main" xmlns:w="http://schemas.openxmlformats.org/wordprocessingml/2006/main" xmlns:w10="urn:schemas-microsoft-com:office:word" xmlns:v="urn:schemas-microsoft-com:vml" xmlns:o="urn:schemas-microsoft-com:office:office" xmlns:mv="urn:schemas-microsoft-com:mac:vml" xmlns:mo="http://schemas.microsoft.com/office/mac/office/2008/main" xmlns="">
                               <a:solidFill>
                                 <a:srgbClr val="FFFFFF"/>
                               </a:solidFill>
                             </a14:hiddenFill>
                           </a:ext>
                           <a:ext uri="{91240B29-F687-4f45-9708-019B960494DF}">
-                            <a14:hiddenLine xmlns="" xmlns:mo="http://schemas.microsoft.com/office/mac/office/2008/main" xmlns:mv="urn:schemas-microsoft-com:mac:vml" xmlns:o="urn:schemas-microsoft-com:office:office" xmlns:v="urn:schemas-microsoft-com:vml" xmlns:w10="urn:schemas-microsoft-com:office:word" xmlns:w="http://schemas.openxmlformats.org/wordprocessingml/2006/main" xmlns:a14="http://schemas.microsoft.com/office/drawing/2010/main" w="9525">
+                            <a14:hiddenLine xmlns:a14="http://schemas.microsoft.com/office/drawing/2010/main" xmlns:w="http://schemas.openxmlformats.org/wordprocessingml/2006/main" xmlns:w10="urn:schemas-microsoft-com:office:word" xmlns:v="urn:schemas-microsoft-com:vml" xmlns:o="urn:schemas-microsoft-com:office:office" xmlns:mv="urn:schemas-microsoft-com:mac:vml" xmlns:mo="http://schemas.microsoft.com/office/mac/office/2008/main" xmlns="" w="9525">
                               <a:solidFill>
                                 <a:srgbClr val="000000"/>
                               </a:solidFill>
@@ -20971,7 +20531,7 @@
           </mc:Choice>
           <mc:Fallback>
             <w:pict>
-              <v:shape w14:anchorId="137E42E8" id="Text Box 7" o:spid="_x0000_s1027" type="#_x0000_t202" style="position:absolute;left:0;text-align:left;margin-left:72.1pt;margin-top:56.3pt;width:31.3pt;height:35.9pt;z-index:-251670016;visibility:visible;mso-wrap-style:square;mso-width-percent:0;mso-height-percent:0;mso-wrap-distance-left:9pt;mso-wrap-distance-top:0;mso-wrap-distance-right:9pt;mso-wrap-distance-bottom:0;mso-position-horizontal:absolute;mso-position-horizontal-relative:page;mso-position-vertical:absolute;mso-position-vertical-relative:text;mso-width-percent:0;mso-height-percent:0;mso-width-relative:page;mso-height-relative:page;v-text-anchor:top" o:gfxdata="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" filled="f" stroked="f">
+              <v:shape w14:anchorId="137E42E8" id="Text Box 7" o:spid="_x0000_s1027" type="#_x0000_t202" style="position:absolute;left:0;text-align:left;margin-left:72.1pt;margin-top:56.3pt;width:31.3pt;height:35.9pt;z-index:-251670016;visibility:visible;mso-wrap-style:square;mso-width-percent:0;mso-height-percent:0;mso-wrap-distance-left:9pt;mso-wrap-distance-top:0;mso-wrap-distance-right:9pt;mso-wrap-distance-bottom:0;mso-position-horizontal:absolute;mso-position-horizontal-relative:page;mso-position-vertical:absolute;mso-position-vertical-relative:text;mso-width-percent:0;mso-height-percent:0;mso-width-relative:page;mso-height-relative:page;v-text-anchor:top" o:gfxdata="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" filled="f" stroked="f">
                 <v:textbox style="layout-flow:vertical;mso-layout-flow-alt:bottom-to-top" inset="0,0,0,0">
                   <w:txbxContent>
                     <w:p>
@@ -22128,15 +21688,7 @@
         <w:ind w:left="792"/>
       </w:pPr>
       <w:r>
-        <w:t>Indication that implementation of the function is Essential Now (EN), Essential Future (</w:t>
-      </w:r>
-      <w:proofErr w:type="spellStart"/>
-      <w:r>
-        <w:t>EFxxxx</w:t>
-      </w:r>
-      <w:proofErr w:type="spellEnd"/>
-      <w:r>
-        <w:t>), Optional (O), or Not Applicable (N/A). The definitions for these priorities are found above.</w:t>
+        <w:t>Indication that implementation of the function is Essential Now (EN), Essential Future (EFxxxx), Optional (O), or Not Applicable (N/A). The definitions for these priorities are found above.</w:t>
       </w:r>
     </w:p>
     <w:p>
@@ -22355,7 +21907,7 @@
         </w:rPr>
         <w:t xml:space="preserve"> Evidence-Based Nutrition Practice Guidelines. </w:t>
       </w:r>
-      <w:hyperlink r:id="rId43">
+      <w:hyperlink r:id="rId46">
         <w:r>
           <w:rPr>
             <w:rFonts w:cstheme="minorHAnsi"/>
@@ -22673,7 +22225,7 @@
         </w:rPr>
         <w:t xml:space="preserve">American Medical Informatics Association (AMIA) </w:t>
       </w:r>
-      <w:hyperlink r:id="rId44">
+      <w:hyperlink r:id="rId47">
         <w:r>
           <w:rPr>
             <w:rFonts w:cstheme="minorHAnsi"/>
@@ -23036,7 +22588,7 @@
         </w:rPr>
         <w:t xml:space="preserve"> (HL7) </w:t>
       </w:r>
-      <w:hyperlink r:id="rId45">
+      <w:hyperlink r:id="rId48">
         <w:r>
           <w:rPr>
             <w:rFonts w:cstheme="minorHAnsi"/>
@@ -23116,7 +22668,7 @@
         </w:rPr>
         <w:t xml:space="preserve">IPAA (Health Insurance Portability and Accountability Act) </w:t>
       </w:r>
-      <w:hyperlink r:id="rId46">
+      <w:hyperlink r:id="rId49">
         <w:r>
           <w:rPr>
             <w:rFonts w:cstheme="minorHAnsi"/>
@@ -23133,7 +22685,7 @@
         </w:rPr>
         <w:t xml:space="preserve"> </w:t>
       </w:r>
-      <w:hyperlink r:id="rId47">
+      <w:hyperlink r:id="rId50">
         <w:r>
           <w:rPr>
             <w:rFonts w:cstheme="minorHAnsi"/>
@@ -23149,21 +22701,12 @@
           </w:rPr>
           <w:t xml:space="preserve"> </w:t>
         </w:r>
-        <w:proofErr w:type="spellStart"/>
         <w:r>
           <w:rPr>
             <w:rFonts w:cstheme="minorHAnsi"/>
             <w:color w:val="0000FF"/>
           </w:rPr>
-          <w:t>onc</w:t>
-        </w:r>
-        <w:proofErr w:type="spellEnd"/>
-        <w:r>
-          <w:rPr>
-            <w:rFonts w:cstheme="minorHAnsi"/>
-            <w:color w:val="0000FF"/>
-          </w:rPr>
-          <w:t>/1200</w:t>
+          <w:t>onc/1200</w:t>
         </w:r>
       </w:hyperlink>
     </w:p>
@@ -23246,29 +22789,15 @@
         <w:rPr>
           <w:rFonts w:cstheme="minorHAnsi"/>
         </w:rPr>
-        <w:t>cademy of Nutrition and Dietetics. Nutrition Terminology Reference Manual (</w:t>
-      </w:r>
-      <w:proofErr w:type="spellStart"/>
+        <w:t>cademy of Nutrition and Dietetics. Nutrition Terminology Reference Manual (eNCPT): Dietetics Language for Nutrition Care.</w:t>
+      </w:r>
       <w:r>
         <w:rPr>
           <w:rFonts w:cstheme="minorHAnsi"/>
         </w:rPr>
-        <w:t>eNCPT</w:t>
-      </w:r>
-      <w:proofErr w:type="spellEnd"/>
-      <w:r>
-        <w:rPr>
-          <w:rFonts w:cstheme="minorHAnsi"/>
-        </w:rPr>
-        <w:t>): Dietetics Language for Nutrition Care.</w:t>
-      </w:r>
-      <w:r>
-        <w:rPr>
-          <w:rFonts w:cstheme="minorHAnsi"/>
-        </w:rPr>
         <w:t xml:space="preserve"> </w:t>
       </w:r>
-      <w:hyperlink r:id="rId48" w:history="1">
+      <w:hyperlink r:id="rId51" w:history="1">
         <w:r>
           <w:rPr>
             <w:rStyle w:val="Hyperlink"/>
@@ -23346,7 +22875,7 @@
         </w:rPr>
         <w:t xml:space="preserve">International Standards Organization (ISO) </w:t>
       </w:r>
-      <w:hyperlink r:id="rId49">
+      <w:hyperlink r:id="rId52">
         <w:r>
           <w:rPr>
             <w:rFonts w:cstheme="minorHAnsi"/>
@@ -23401,71 +22930,7 @@
         <w:t xml:space="preserve">ople-Centered Care and Outcomes </w:t>
       </w:r>
       <w:r>
-        <w:t xml:space="preserve">Management.  Swan WI, </w:t>
-      </w:r>
-      <w:proofErr w:type="spellStart"/>
-      <w:r>
-        <w:t>Vivanti</w:t>
-      </w:r>
-      <w:proofErr w:type="spellEnd"/>
-      <w:r>
-        <w:t xml:space="preserve"> A, </w:t>
-      </w:r>
-      <w:proofErr w:type="spellStart"/>
-      <w:r>
-        <w:t>Hakel</w:t>
-      </w:r>
-      <w:proofErr w:type="spellEnd"/>
-      <w:r>
-        <w:t xml:space="preserve">-Smith NA, </w:t>
-      </w:r>
-      <w:proofErr w:type="spellStart"/>
-      <w:r>
-        <w:t>Hotson</w:t>
-      </w:r>
-      <w:proofErr w:type="spellEnd"/>
-      <w:r>
-        <w:t xml:space="preserve"> B, </w:t>
-      </w:r>
-      <w:proofErr w:type="spellStart"/>
-      <w:r>
-        <w:t>Orrevall</w:t>
-      </w:r>
-      <w:proofErr w:type="spellEnd"/>
-      <w:r>
-        <w:t xml:space="preserve"> Y, </w:t>
-      </w:r>
-      <w:proofErr w:type="spellStart"/>
-      <w:r>
-        <w:t>Trostler</w:t>
-      </w:r>
-      <w:proofErr w:type="spellEnd"/>
-      <w:r>
-        <w:t xml:space="preserve"> N, Beck </w:t>
-      </w:r>
-      <w:proofErr w:type="spellStart"/>
-      <w:r>
-        <w:t>Howarter</w:t>
-      </w:r>
-      <w:proofErr w:type="spellEnd"/>
-      <w:r>
-        <w:t xml:space="preserve"> K, </w:t>
-      </w:r>
-      <w:proofErr w:type="spellStart"/>
-      <w:r>
-        <w:t>Papoutsakis</w:t>
-      </w:r>
-      <w:proofErr w:type="spellEnd"/>
-      <w:r>
-        <w:t xml:space="preserve"> C. Journal of the Academy of Nutrition and Dietetics 2017;117(12):2003-14. </w:t>
-      </w:r>
-      <w:proofErr w:type="spellStart"/>
-      <w:r>
-        <w:t>doi</w:t>
-      </w:r>
-      <w:proofErr w:type="spellEnd"/>
-      <w:r>
-        <w:t>: 10.1016/j.jand.2017.07.015</w:t>
+        <w:t>Management.  Swan WI, Vivanti A, Hakel-Smith NA, Hotson B, Orrevall Y, Trostler N, Beck Howarter K, Papoutsakis C. Journal of the Academy of Nutrition and Dietetics 2017;117(12):2003-14. doi: 10.1016/j.jand.2017.07.015</w:t>
       </w:r>
     </w:p>
     <w:p>
@@ -23565,7 +23030,7 @@
         </w:rPr>
         <w:t>https://www.</w:t>
       </w:r>
-      <w:hyperlink r:id="rId50" w:history="1">
+      <w:hyperlink r:id="rId53" w:history="1">
         <w:r>
           <w:rPr>
             <w:rStyle w:val="Hyperlink"/>
@@ -23867,8 +23332,8 @@
       </w:r>
     </w:p>
     <w:sectPr>
-      <w:footerReference w:type="even" r:id="rId51"/>
-      <w:footerReference w:type="default" r:id="rId52"/>
+      <w:footerReference w:type="even" r:id="rId54"/>
+      <w:footerReference w:type="default" r:id="rId55"/>
       <w:pgSz w:w="12240" w:h="15840"/>
       <w:pgMar w:top="720" w:right="720" w:bottom="720" w:left="720" w:header="0" w:footer="978" w:gutter="0"/>
       <w:pgNumType w:start="1"/>
@@ -23880,7 +23345,7 @@
 </file>
 
 <file path=word/endnotes.xml><?xml version="1.0" encoding="utf-8"?>
-<w:endnotes xmlns:wpc="http://schemas.microsoft.com/office/word/2010/wordprocessingCanvas" xmlns:cx="http://schemas.microsoft.com/office/drawing/2014/chartex" xmlns:cx1="http://schemas.microsoft.com/office/drawing/2015/9/8/chartex" xmlns:cx2="http://schemas.microsoft.com/office/drawing/2015/10/21/chartex" xmlns:cx3="http://schemas.microsoft.com/office/drawing/2016/5/9/chartex" xmlns:cx4="http://schemas.microsoft.com/office/drawing/2016/5/10/chartex" xmlns:cx5="http://schemas.microsoft.com/office/drawing/2016/5/11/chartex" xmlns:cx6="http://schemas.microsoft.com/office/drawing/2016/5/12/chartex" xmlns:cx7="http://schemas.microsoft.com/office/drawing/2016/5/13/chartex" xmlns:cx8="http://schemas.microsoft.com/office/drawing/2016/5/14/chartex" xmlns:mc="http://schemas.openxmlformats.org/markup-compatibility/2006" xmlns:aink="http://schemas.microsoft.com/office/drawing/2016/ink" xmlns:am3d="http://schemas.microsoft.com/office/drawing/2017/model3d" xmlns:o="urn:schemas-microsoft-com:office:office" xmlns:r="http://schemas.openxmlformats.org/officeDocument/2006/relationships" xmlns:m="http://schemas.openxmlformats.org/officeDocument/2006/math" xmlns:v="urn:schemas-microsoft-com:vml" xmlns:wp14="http://schemas.microsoft.com/office/word/2010/wordprocessingDrawing" xmlns:wp="http://schemas.openxmlformats.org/drawingml/2006/wordprocessingDrawing" xmlns:w10="urn:schemas-microsoft-com:office:word" xmlns:w="http://schemas.openxmlformats.org/wordprocessingml/2006/main" xmlns:w14="http://schemas.microsoft.com/office/word/2010/wordml" xmlns:w15="http://schemas.microsoft.com/office/word/2012/wordml" xmlns:w16cid="http://schemas.microsoft.com/office/word/2016/wordml/cid" xmlns:w16se="http://schemas.microsoft.com/office/word/2015/wordml/symex" xmlns:wpg="http://schemas.microsoft.com/office/word/2010/wordprocessingGroup" xmlns:wpi="http://schemas.microsoft.com/office/word/2010/wordprocessingInk" xmlns:wne="http://schemas.microsoft.com/office/word/2006/wordml" xmlns:wps="http://schemas.microsoft.com/office/word/2010/wordprocessingShape" mc:Ignorable="w14 w15 w16se w16cid wp14">
+<w:endnotes xmlns:wpc="http://schemas.microsoft.com/office/word/2010/wordprocessingCanvas" xmlns:cx="http://schemas.microsoft.com/office/drawing/2014/chartex" xmlns:cx1="http://schemas.microsoft.com/office/drawing/2015/9/8/chartex" xmlns:cx2="http://schemas.microsoft.com/office/drawing/2015/10/21/chartex" xmlns:cx3="http://schemas.microsoft.com/office/drawing/2016/5/9/chartex" xmlns:cx4="http://schemas.microsoft.com/office/drawing/2016/5/10/chartex" xmlns:cx5="http://schemas.microsoft.com/office/drawing/2016/5/11/chartex" xmlns:cx6="http://schemas.microsoft.com/office/drawing/2016/5/12/chartex" xmlns:cx7="http://schemas.microsoft.com/office/drawing/2016/5/13/chartex" xmlns:cx8="http://schemas.microsoft.com/office/drawing/2016/5/14/chartex" xmlns:mc="http://schemas.openxmlformats.org/markup-compatibility/2006" xmlns:aink="http://schemas.microsoft.com/office/drawing/2016/ink" xmlns:am3d="http://schemas.microsoft.com/office/drawing/2017/model3d" xmlns:o="urn:schemas-microsoft-com:office:office" xmlns:r="http://schemas.openxmlformats.org/officeDocument/2006/relationships" xmlns:m="http://schemas.openxmlformats.org/officeDocument/2006/math" xmlns:v="urn:schemas-microsoft-com:vml" xmlns:wp14="http://schemas.microsoft.com/office/word/2010/wordprocessingDrawing" xmlns:wp="http://schemas.openxmlformats.org/drawingml/2006/wordprocessingDrawing" xmlns:w10="urn:schemas-microsoft-com:office:word" xmlns:w="http://schemas.openxmlformats.org/wordprocessingml/2006/main" xmlns:w14="http://schemas.microsoft.com/office/word/2010/wordml" xmlns:w15="http://schemas.microsoft.com/office/word/2012/wordml" xmlns:w16cex="http://schemas.microsoft.com/office/word/2018/wordml/cex" xmlns:w16cid="http://schemas.microsoft.com/office/word/2016/wordml/cid" xmlns:w16="http://schemas.microsoft.com/office/word/2018/wordml" xmlns:w16se="http://schemas.microsoft.com/office/word/2015/wordml/symex" xmlns:wpg="http://schemas.microsoft.com/office/word/2010/wordprocessingGroup" xmlns:wpi="http://schemas.microsoft.com/office/word/2010/wordprocessingInk" xmlns:wne="http://schemas.microsoft.com/office/word/2006/wordml" xmlns:wps="http://schemas.microsoft.com/office/word/2010/wordprocessingShape" mc:Ignorable="w14 w15 w16se w16cid w16 w16cex wp14">
   <w:endnote w:type="separator" w:id="-1">
     <w:p>
       <w:r>
@@ -23899,7 +23364,7 @@
 </file>
 
 <file path=word/footer1.xml><?xml version="1.0" encoding="utf-8"?>
-<w:ftr xmlns:wpc="http://schemas.microsoft.com/office/word/2010/wordprocessingCanvas" xmlns:cx="http://schemas.microsoft.com/office/drawing/2014/chartex" xmlns:cx1="http://schemas.microsoft.com/office/drawing/2015/9/8/chartex" xmlns:cx2="http://schemas.microsoft.com/office/drawing/2015/10/21/chartex" xmlns:cx3="http://schemas.microsoft.com/office/drawing/2016/5/9/chartex" xmlns:cx4="http://schemas.microsoft.com/office/drawing/2016/5/10/chartex" xmlns:cx5="http://schemas.microsoft.com/office/drawing/2016/5/11/chartex" xmlns:cx6="http://schemas.microsoft.com/office/drawing/2016/5/12/chartex" xmlns:cx7="http://schemas.microsoft.com/office/drawing/2016/5/13/chartex" xmlns:cx8="http://schemas.microsoft.com/office/drawing/2016/5/14/chartex" xmlns:mc="http://schemas.openxmlformats.org/markup-compatibility/2006" xmlns:aink="http://schemas.microsoft.com/office/drawing/2016/ink" xmlns:am3d="http://schemas.microsoft.com/office/drawing/2017/model3d" xmlns:o="urn:schemas-microsoft-com:office:office" xmlns:r="http://schemas.openxmlformats.org/officeDocument/2006/relationships" xmlns:m="http://schemas.openxmlformats.org/officeDocument/2006/math" xmlns:v="urn:schemas-microsoft-com:vml" xmlns:wp14="http://schemas.microsoft.com/office/word/2010/wordprocessingDrawing" xmlns:wp="http://schemas.openxmlformats.org/drawingml/2006/wordprocessingDrawing" xmlns:w10="urn:schemas-microsoft-com:office:word" xmlns:w="http://schemas.openxmlformats.org/wordprocessingml/2006/main" xmlns:w14="http://schemas.microsoft.com/office/word/2010/wordml" xmlns:w15="http://schemas.microsoft.com/office/word/2012/wordml" xmlns:w16cid="http://schemas.microsoft.com/office/word/2016/wordml/cid" xmlns:w16se="http://schemas.microsoft.com/office/word/2015/wordml/symex" xmlns:wpg="http://schemas.microsoft.com/office/word/2010/wordprocessingGroup" xmlns:wpi="http://schemas.microsoft.com/office/word/2010/wordprocessingInk" xmlns:wne="http://schemas.microsoft.com/office/word/2006/wordml" xmlns:wps="http://schemas.microsoft.com/office/word/2010/wordprocessingShape" mc:Ignorable="w14 w15 w16se w16cid wp14">
+<w:ftr xmlns:wpc="http://schemas.microsoft.com/office/word/2010/wordprocessingCanvas" xmlns:cx="http://schemas.microsoft.com/office/drawing/2014/chartex" xmlns:cx1="http://schemas.microsoft.com/office/drawing/2015/9/8/chartex" xmlns:cx2="http://schemas.microsoft.com/office/drawing/2015/10/21/chartex" xmlns:cx3="http://schemas.microsoft.com/office/drawing/2016/5/9/chartex" xmlns:cx4="http://schemas.microsoft.com/office/drawing/2016/5/10/chartex" xmlns:cx5="http://schemas.microsoft.com/office/drawing/2016/5/11/chartex" xmlns:cx6="http://schemas.microsoft.com/office/drawing/2016/5/12/chartex" xmlns:cx7="http://schemas.microsoft.com/office/drawing/2016/5/13/chartex" xmlns:cx8="http://schemas.microsoft.com/office/drawing/2016/5/14/chartex" xmlns:mc="http://schemas.openxmlformats.org/markup-compatibility/2006" xmlns:aink="http://schemas.microsoft.com/office/drawing/2016/ink" xmlns:am3d="http://schemas.microsoft.com/office/drawing/2017/model3d" xmlns:o="urn:schemas-microsoft-com:office:office" xmlns:r="http://schemas.openxmlformats.org/officeDocument/2006/relationships" xmlns:m="http://schemas.openxmlformats.org/officeDocument/2006/math" xmlns:v="urn:schemas-microsoft-com:vml" xmlns:wp14="http://schemas.microsoft.com/office/word/2010/wordprocessingDrawing" xmlns:wp="http://schemas.openxmlformats.org/drawingml/2006/wordprocessingDrawing" xmlns:w10="urn:schemas-microsoft-com:office:word" xmlns:w="http://schemas.openxmlformats.org/wordprocessingml/2006/main" xmlns:w14="http://schemas.microsoft.com/office/word/2010/wordml" xmlns:w15="http://schemas.microsoft.com/office/word/2012/wordml" xmlns:w16cex="http://schemas.microsoft.com/office/word/2018/wordml/cex" xmlns:w16cid="http://schemas.microsoft.com/office/word/2016/wordml/cid" xmlns:w16="http://schemas.microsoft.com/office/word/2018/wordml" xmlns:w16se="http://schemas.microsoft.com/office/word/2015/wordml/symex" xmlns:wpg="http://schemas.microsoft.com/office/word/2010/wordprocessingGroup" xmlns:wpi="http://schemas.microsoft.com/office/word/2010/wordprocessingInk" xmlns:wne="http://schemas.microsoft.com/office/word/2006/wordml" xmlns:wps="http://schemas.microsoft.com/office/word/2010/wordprocessingShape" mc:Ignorable="w14 w15 w16se w16cid w16 w16cex wp14">
   <w:sdt>
     <w:sdtPr>
       <w:rPr>
@@ -23956,7 +23421,7 @@
 </file>
 
 <file path=word/footer2.xml><?xml version="1.0" encoding="utf-8"?>
-<w:ftr xmlns:wpc="http://schemas.microsoft.com/office/word/2010/wordprocessingCanvas" xmlns:cx="http://schemas.microsoft.com/office/drawing/2014/chartex" xmlns:cx1="http://schemas.microsoft.com/office/drawing/2015/9/8/chartex" xmlns:cx2="http://schemas.microsoft.com/office/drawing/2015/10/21/chartex" xmlns:cx3="http://schemas.microsoft.com/office/drawing/2016/5/9/chartex" xmlns:cx4="http://schemas.microsoft.com/office/drawing/2016/5/10/chartex" xmlns:cx5="http://schemas.microsoft.com/office/drawing/2016/5/11/chartex" xmlns:cx6="http://schemas.microsoft.com/office/drawing/2016/5/12/chartex" xmlns:cx7="http://schemas.microsoft.com/office/drawing/2016/5/13/chartex" xmlns:cx8="http://schemas.microsoft.com/office/drawing/2016/5/14/chartex" xmlns:mc="http://schemas.openxmlformats.org/markup-compatibility/2006" xmlns:aink="http://schemas.microsoft.com/office/drawing/2016/ink" xmlns:am3d="http://schemas.microsoft.com/office/drawing/2017/model3d" xmlns:o="urn:schemas-microsoft-com:office:office" xmlns:r="http://schemas.openxmlformats.org/officeDocument/2006/relationships" xmlns:m="http://schemas.openxmlformats.org/officeDocument/2006/math" xmlns:v="urn:schemas-microsoft-com:vml" xmlns:wp14="http://schemas.microsoft.com/office/word/2010/wordprocessingDrawing" xmlns:wp="http://schemas.openxmlformats.org/drawingml/2006/wordprocessingDrawing" xmlns:w10="urn:schemas-microsoft-com:office:word" xmlns:w="http://schemas.openxmlformats.org/wordprocessingml/2006/main" xmlns:w14="http://schemas.microsoft.com/office/word/2010/wordml" xmlns:w15="http://schemas.microsoft.com/office/word/2012/wordml" xmlns:w16cid="http://schemas.microsoft.com/office/word/2016/wordml/cid" xmlns:w16se="http://schemas.microsoft.com/office/word/2015/wordml/symex" xmlns:wpg="http://schemas.microsoft.com/office/word/2010/wordprocessingGroup" xmlns:wpi="http://schemas.microsoft.com/office/word/2010/wordprocessingInk" xmlns:wne="http://schemas.microsoft.com/office/word/2006/wordml" xmlns:wps="http://schemas.microsoft.com/office/word/2010/wordprocessingShape" mc:Ignorable="w14 w15 w16se w16cid wp14">
+<w:ftr xmlns:wpc="http://schemas.microsoft.com/office/word/2010/wordprocessingCanvas" xmlns:cx="http://schemas.microsoft.com/office/drawing/2014/chartex" xmlns:cx1="http://schemas.microsoft.com/office/drawing/2015/9/8/chartex" xmlns:cx2="http://schemas.microsoft.com/office/drawing/2015/10/21/chartex" xmlns:cx3="http://schemas.microsoft.com/office/drawing/2016/5/9/chartex" xmlns:cx4="http://schemas.microsoft.com/office/drawing/2016/5/10/chartex" xmlns:cx5="http://schemas.microsoft.com/office/drawing/2016/5/11/chartex" xmlns:cx6="http://schemas.microsoft.com/office/drawing/2016/5/12/chartex" xmlns:cx7="http://schemas.microsoft.com/office/drawing/2016/5/13/chartex" xmlns:cx8="http://schemas.microsoft.com/office/drawing/2016/5/14/chartex" xmlns:mc="http://schemas.openxmlformats.org/markup-compatibility/2006" xmlns:aink="http://schemas.microsoft.com/office/drawing/2016/ink" xmlns:am3d="http://schemas.microsoft.com/office/drawing/2017/model3d" xmlns:o="urn:schemas-microsoft-com:office:office" xmlns:r="http://schemas.openxmlformats.org/officeDocument/2006/relationships" xmlns:m="http://schemas.openxmlformats.org/officeDocument/2006/math" xmlns:v="urn:schemas-microsoft-com:vml" xmlns:wp14="http://schemas.microsoft.com/office/word/2010/wordprocessingDrawing" xmlns:wp="http://schemas.openxmlformats.org/drawingml/2006/wordprocessingDrawing" xmlns:w10="urn:schemas-microsoft-com:office:word" xmlns:w="http://schemas.openxmlformats.org/wordprocessingml/2006/main" xmlns:w14="http://schemas.microsoft.com/office/word/2010/wordml" xmlns:w15="http://schemas.microsoft.com/office/word/2012/wordml" xmlns:w16cex="http://schemas.microsoft.com/office/word/2018/wordml/cex" xmlns:w16cid="http://schemas.microsoft.com/office/word/2016/wordml/cid" xmlns:w16="http://schemas.microsoft.com/office/word/2018/wordml" xmlns:w16se="http://schemas.microsoft.com/office/word/2015/wordml/symex" xmlns:wpg="http://schemas.microsoft.com/office/word/2010/wordprocessingGroup" xmlns:wpi="http://schemas.microsoft.com/office/word/2010/wordprocessingInk" xmlns:wne="http://schemas.microsoft.com/office/word/2006/wordml" xmlns:wps="http://schemas.microsoft.com/office/word/2010/wordprocessingShape" mc:Ignorable="w14 w15 w16se w16cid w16 w16cex wp14">
   <w:sdt>
     <w:sdtPr>
       <w:rPr>
@@ -24078,14 +23543,14 @@
                       </a:ln>
                       <a:extLst>
                         <a:ext uri="{909E8E84-426E-40dd-AFC4-6F175D3DCCD1}">
-                          <a14:hiddenFill xmlns="" xmlns:mo="http://schemas.microsoft.com/office/mac/office/2008/main" xmlns:mv="urn:schemas-microsoft-com:mac:vml" xmlns:o="urn:schemas-microsoft-com:office:office" xmlns:v="urn:schemas-microsoft-com:vml" xmlns:w10="urn:schemas-microsoft-com:office:word" xmlns:w="http://schemas.openxmlformats.org/wordprocessingml/2006/main" xmlns:a14="http://schemas.microsoft.com/office/drawing/2010/main">
+                          <a14:hiddenFill xmlns:a14="http://schemas.microsoft.com/office/drawing/2010/main" xmlns:w="http://schemas.openxmlformats.org/wordprocessingml/2006/main" xmlns:w10="urn:schemas-microsoft-com:office:word" xmlns:v="urn:schemas-microsoft-com:vml" xmlns:o="urn:schemas-microsoft-com:office:office" xmlns:mv="urn:schemas-microsoft-com:mac:vml" xmlns:mo="http://schemas.microsoft.com/office/mac/office/2008/main" xmlns="">
                             <a:solidFill>
                               <a:srgbClr val="FFFFFF"/>
                             </a:solidFill>
                           </a14:hiddenFill>
                         </a:ext>
                         <a:ext uri="{91240B29-F687-4f45-9708-019B960494DF}">
-                          <a14:hiddenLine xmlns="" xmlns:mo="http://schemas.microsoft.com/office/mac/office/2008/main" xmlns:mv="urn:schemas-microsoft-com:mac:vml" xmlns:o="urn:schemas-microsoft-com:office:office" xmlns:v="urn:schemas-microsoft-com:vml" xmlns:w10="urn:schemas-microsoft-com:office:word" xmlns:w="http://schemas.openxmlformats.org/wordprocessingml/2006/main" xmlns:a14="http://schemas.microsoft.com/office/drawing/2010/main" w="9525">
+                          <a14:hiddenLine xmlns:a14="http://schemas.microsoft.com/office/drawing/2010/main" xmlns:w="http://schemas.openxmlformats.org/wordprocessingml/2006/main" xmlns:w10="urn:schemas-microsoft-com:office:word" xmlns:v="urn:schemas-microsoft-com:vml" xmlns:o="urn:schemas-microsoft-com:office:office" xmlns:mv="urn:schemas-microsoft-com:mac:vml" xmlns:mo="http://schemas.microsoft.com/office/mac/office/2008/main" xmlns="" w="9525">
                             <a:solidFill>
                               <a:srgbClr val="000000"/>
                             </a:solidFill>
@@ -24131,7 +23596,7 @@
               <v:stroke joinstyle="miter"/>
               <v:path gradientshapeok="t" o:connecttype="rect"/>
             </v:shapetype>
-            <v:shape id="Text Box 3" o:spid="_x0000_s1028" type="#_x0000_t202" style="position:absolute;left:0;text-align:left;margin-left:42.45pt;margin-top:749.55pt;width:373.85pt;height:15.7pt;z-index:-875152;visibility:visible;mso-wrap-style:square;mso-width-percent:0;mso-height-percent:0;mso-wrap-distance-left:9pt;mso-wrap-distance-top:0;mso-wrap-distance-right:9pt;mso-wrap-distance-bottom:0;mso-position-horizontal:absolute;mso-position-horizontal-relative:page;mso-position-vertical:absolute;mso-position-vertical-relative:page;mso-width-percent:0;mso-height-percent:0;mso-width-relative:page;mso-height-relative:page;v-text-anchor:top" o:gfxdata="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" filled="f" stroked="f">
+            <v:shape id="Text Box 3" o:spid="_x0000_s1028" type="#_x0000_t202" style="position:absolute;left:0;text-align:left;margin-left:42.45pt;margin-top:749.55pt;width:373.85pt;height:15.7pt;z-index:-875152;visibility:visible;mso-wrap-style:square;mso-width-percent:0;mso-height-percent:0;mso-wrap-distance-left:9pt;mso-wrap-distance-top:0;mso-wrap-distance-right:9pt;mso-wrap-distance-bottom:0;mso-position-horizontal:absolute;mso-position-horizontal-relative:page;mso-position-vertical:absolute;mso-position-vertical-relative:page;mso-width-percent:0;mso-height-percent:0;mso-width-relative:page;mso-height-relative:page;v-text-anchor:top" o:gfxdata="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" filled="f" stroked="f">
               <v:textbox inset="0,0,0,0">
                 <w:txbxContent>
                   <w:p>
@@ -24194,14 +23659,14 @@
                       </a:ln>
                       <a:extLst>
                         <a:ext uri="{909E8E84-426E-40dd-AFC4-6F175D3DCCD1}">
-                          <a14:hiddenFill xmlns="" xmlns:mo="http://schemas.microsoft.com/office/mac/office/2008/main" xmlns:mv="urn:schemas-microsoft-com:mac:vml" xmlns:o="urn:schemas-microsoft-com:office:office" xmlns:v="urn:schemas-microsoft-com:vml" xmlns:w10="urn:schemas-microsoft-com:office:word" xmlns:w="http://schemas.openxmlformats.org/wordprocessingml/2006/main" xmlns:a14="http://schemas.microsoft.com/office/drawing/2010/main">
+                          <a14:hiddenFill xmlns:a14="http://schemas.microsoft.com/office/drawing/2010/main" xmlns:w="http://schemas.openxmlformats.org/wordprocessingml/2006/main" xmlns:w10="urn:schemas-microsoft-com:office:word" xmlns:v="urn:schemas-microsoft-com:vml" xmlns:o="urn:schemas-microsoft-com:office:office" xmlns:mv="urn:schemas-microsoft-com:mac:vml" xmlns:mo="http://schemas.microsoft.com/office/mac/office/2008/main" xmlns="">
                             <a:solidFill>
                               <a:srgbClr val="FFFFFF"/>
                             </a:solidFill>
                           </a14:hiddenFill>
                         </a:ext>
                         <a:ext uri="{91240B29-F687-4f45-9708-019B960494DF}">
-                          <a14:hiddenLine xmlns="" xmlns:mo="http://schemas.microsoft.com/office/mac/office/2008/main" xmlns:mv="urn:schemas-microsoft-com:mac:vml" xmlns:o="urn:schemas-microsoft-com:office:office" xmlns:v="urn:schemas-microsoft-com:vml" xmlns:w10="urn:schemas-microsoft-com:office:word" xmlns:w="http://schemas.openxmlformats.org/wordprocessingml/2006/main" xmlns:a14="http://schemas.microsoft.com/office/drawing/2010/main" w="9525">
+                          <a14:hiddenLine xmlns:a14="http://schemas.microsoft.com/office/drawing/2010/main" xmlns:w="http://schemas.openxmlformats.org/wordprocessingml/2006/main" xmlns:w10="urn:schemas-microsoft-com:office:word" xmlns:v="urn:schemas-microsoft-com:vml" xmlns:o="urn:schemas-microsoft-com:office:office" xmlns:mv="urn:schemas-microsoft-com:mac:vml" xmlns:mo="http://schemas.microsoft.com/office/mac/office/2008/main" xmlns="" w="9525">
                             <a:solidFill>
                               <a:srgbClr val="000000"/>
                             </a:solidFill>
@@ -24221,7 +23686,10 @@
                             <w:ind w:left="20"/>
                           </w:pPr>
                           <w:r>
-                            <w:t>May 2020</w:t>
+                            <w:t>June</w:t>
+                          </w:r>
+                          <w:r>
+                            <w:t xml:space="preserve"> 2020</w:t>
                           </w:r>
                         </w:p>
                       </w:txbxContent>
@@ -24243,11 +23711,7 @@
         </mc:Choice>
         <mc:Fallback>
           <w:pict>
-            <v:shapetype w14:anchorId="13B4C776" id="_x0000_t202" coordsize="21600,21600" o:spt="202" path="m,l,21600r21600,l21600,xe">
-              <v:stroke joinstyle="miter"/>
-              <v:path gradientshapeok="t" o:connecttype="rect"/>
-            </v:shapetype>
-            <v:shape id="Text Box 2" o:spid="_x0000_s1029" type="#_x0000_t202" style="position:absolute;left:0;text-align:left;margin-left:41.5pt;margin-top:767.05pt;width:55.35pt;height:15.65pt;z-index:-875128;visibility:visible;mso-wrap-style:square;mso-width-percent:0;mso-height-percent:0;mso-wrap-distance-left:9pt;mso-wrap-distance-top:0;mso-wrap-distance-right:9pt;mso-wrap-distance-bottom:0;mso-position-horizontal:absolute;mso-position-horizontal-relative:page;mso-position-vertical:absolute;mso-position-vertical-relative:page;mso-width-percent:0;mso-height-percent:0;mso-width-relative:page;mso-height-relative:page;v-text-anchor:top" o:gfxdata="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" filled="f" stroked="f">
+            <v:shape w14:anchorId="13B4C776" id="Text Box 2" o:spid="_x0000_s1029" type="#_x0000_t202" style="position:absolute;left:0;text-align:left;margin-left:41.5pt;margin-top:767.05pt;width:55.35pt;height:15.65pt;z-index:-875128;visibility:visible;mso-wrap-style:square;mso-width-percent:0;mso-height-percent:0;mso-wrap-distance-left:9pt;mso-wrap-distance-top:0;mso-wrap-distance-right:9pt;mso-wrap-distance-bottom:0;mso-position-horizontal:absolute;mso-position-horizontal-relative:page;mso-position-vertical:absolute;mso-position-vertical-relative:page;mso-width-percent:0;mso-height-percent:0;mso-width-relative:page;mso-height-relative:page;v-text-anchor:top" o:gfxdata="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" filled="f" stroked="f">
               <v:textbox inset="0,0,0,0">
                 <w:txbxContent>
                   <w:p>
@@ -24257,7 +23721,10 @@
                       <w:ind w:left="20"/>
                     </w:pPr>
                     <w:r>
-                      <w:t>May 2020</w:t>
+                      <w:t>June</w:t>
+                    </w:r>
+                    <w:r>
+                      <w:t xml:space="preserve"> 2020</w:t>
                     </w:r>
                   </w:p>
                 </w:txbxContent>
@@ -24310,14 +23777,14 @@
                       </a:ln>
                       <a:extLst>
                         <a:ext uri="{909E8E84-426E-40dd-AFC4-6F175D3DCCD1}">
-                          <a14:hiddenFill xmlns="" xmlns:mo="http://schemas.microsoft.com/office/mac/office/2008/main" xmlns:mv="urn:schemas-microsoft-com:mac:vml" xmlns:o="urn:schemas-microsoft-com:office:office" xmlns:v="urn:schemas-microsoft-com:vml" xmlns:w10="urn:schemas-microsoft-com:office:word" xmlns:w="http://schemas.openxmlformats.org/wordprocessingml/2006/main" xmlns:a14="http://schemas.microsoft.com/office/drawing/2010/main">
+                          <a14:hiddenFill xmlns:a14="http://schemas.microsoft.com/office/drawing/2010/main" xmlns:w="http://schemas.openxmlformats.org/wordprocessingml/2006/main" xmlns:w10="urn:schemas-microsoft-com:office:word" xmlns:v="urn:schemas-microsoft-com:vml" xmlns:o="urn:schemas-microsoft-com:office:office" xmlns:mv="urn:schemas-microsoft-com:mac:vml" xmlns:mo="http://schemas.microsoft.com/office/mac/office/2008/main" xmlns="">
                             <a:solidFill>
                               <a:srgbClr val="FFFFFF"/>
                             </a:solidFill>
                           </a14:hiddenFill>
                         </a:ext>
                         <a:ext uri="{91240B29-F687-4f45-9708-019B960494DF}">
-                          <a14:hiddenLine xmlns="" xmlns:mo="http://schemas.microsoft.com/office/mac/office/2008/main" xmlns:mv="urn:schemas-microsoft-com:mac:vml" xmlns:o="urn:schemas-microsoft-com:office:office" xmlns:v="urn:schemas-microsoft-com:vml" xmlns:w10="urn:schemas-microsoft-com:office:word" xmlns:w="http://schemas.openxmlformats.org/wordprocessingml/2006/main" xmlns:a14="http://schemas.microsoft.com/office/drawing/2010/main" w="9525">
+                          <a14:hiddenLine xmlns:a14="http://schemas.microsoft.com/office/drawing/2010/main" xmlns:w="http://schemas.openxmlformats.org/wordprocessingml/2006/main" xmlns:w10="urn:schemas-microsoft-com:office:word" xmlns:v="urn:schemas-microsoft-com:vml" xmlns:o="urn:schemas-microsoft-com:office:office" xmlns:mv="urn:schemas-microsoft-com:mac:vml" xmlns:mo="http://schemas.microsoft.com/office/mac/office/2008/main" xmlns="" w="9525">
                             <a:solidFill>
                               <a:srgbClr val="000000"/>
                             </a:solidFill>
@@ -24364,7 +23831,7 @@
         </mc:Choice>
         <mc:Fallback>
           <w:pict>
-            <v:shape w14:anchorId="1954ADCC" id="Text Box 1" o:spid="_x0000_s1030" type="#_x0000_t202" style="position:absolute;left:0;text-align:left;margin-left:342.45pt;margin-top:770.75pt;width:252.6pt;height:14.75pt;z-index:-875104;visibility:visible;mso-wrap-style:square;mso-width-percent:0;mso-height-percent:0;mso-wrap-distance-left:9pt;mso-wrap-distance-top:0;mso-wrap-distance-right:9pt;mso-wrap-distance-bottom:0;mso-position-horizontal:absolute;mso-position-horizontal-relative:page;mso-position-vertical:absolute;mso-position-vertical-relative:page;mso-width-percent:0;mso-height-percent:0;mso-width-relative:page;mso-height-relative:page;v-text-anchor:top" o:gfxdata="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" filled="f" stroked="f">
+            <v:shape w14:anchorId="1954ADCC" id="Text Box 1" o:spid="_x0000_s1030" type="#_x0000_t202" style="position:absolute;left:0;text-align:left;margin-left:342.45pt;margin-top:770.75pt;width:252.6pt;height:14.75pt;z-index:-875104;visibility:visible;mso-wrap-style:square;mso-width-percent:0;mso-height-percent:0;mso-wrap-distance-left:9pt;mso-wrap-distance-top:0;mso-wrap-distance-right:9pt;mso-wrap-distance-bottom:0;mso-position-horizontal:absolute;mso-position-horizontal-relative:page;mso-position-vertical:absolute;mso-position-vertical-relative:page;mso-width-percent:0;mso-height-percent:0;mso-width-relative:page;mso-height-relative:page;v-text-anchor:top" o:gfxdata="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" filled="f" stroked="f">
               <v:textbox inset="0,0,0,0">
                 <w:txbxContent>
                   <w:p>
@@ -24395,7 +23862,7 @@
 </file>
 
 <file path=word/footnotes.xml><?xml version="1.0" encoding="utf-8"?>
-<w:footnotes xmlns:wpc="http://schemas.microsoft.com/office/word/2010/wordprocessingCanvas" xmlns:cx="http://schemas.microsoft.com/office/drawing/2014/chartex" xmlns:cx1="http://schemas.microsoft.com/office/drawing/2015/9/8/chartex" xmlns:cx2="http://schemas.microsoft.com/office/drawing/2015/10/21/chartex" xmlns:cx3="http://schemas.microsoft.com/office/drawing/2016/5/9/chartex" xmlns:cx4="http://schemas.microsoft.com/office/drawing/2016/5/10/chartex" xmlns:cx5="http://schemas.microsoft.com/office/drawing/2016/5/11/chartex" xmlns:cx6="http://schemas.microsoft.com/office/drawing/2016/5/12/chartex" xmlns:cx7="http://schemas.microsoft.com/office/drawing/2016/5/13/chartex" xmlns:cx8="http://schemas.microsoft.com/office/drawing/2016/5/14/chartex" xmlns:mc="http://schemas.openxmlformats.org/markup-compatibility/2006" xmlns:aink="http://schemas.microsoft.com/office/drawing/2016/ink" xmlns:am3d="http://schemas.microsoft.com/office/drawing/2017/model3d" xmlns:o="urn:schemas-microsoft-com:office:office" xmlns:r="http://schemas.openxmlformats.org/officeDocument/2006/relationships" xmlns:m="http://schemas.openxmlformats.org/officeDocument/2006/math" xmlns:v="urn:schemas-microsoft-com:vml" xmlns:wp14="http://schemas.microsoft.com/office/word/2010/wordprocessingDrawing" xmlns:wp="http://schemas.openxmlformats.org/drawingml/2006/wordprocessingDrawing" xmlns:w10="urn:schemas-microsoft-com:office:word" xmlns:w="http://schemas.openxmlformats.org/wordprocessingml/2006/main" xmlns:w14="http://schemas.microsoft.com/office/word/2010/wordml" xmlns:w15="http://schemas.microsoft.com/office/word/2012/wordml" xmlns:w16cid="http://schemas.microsoft.com/office/word/2016/wordml/cid" xmlns:w16se="http://schemas.microsoft.com/office/word/2015/wordml/symex" xmlns:wpg="http://schemas.microsoft.com/office/word/2010/wordprocessingGroup" xmlns:wpi="http://schemas.microsoft.com/office/word/2010/wordprocessingInk" xmlns:wne="http://schemas.microsoft.com/office/word/2006/wordml" xmlns:wps="http://schemas.microsoft.com/office/word/2010/wordprocessingShape" mc:Ignorable="w14 w15 w16se w16cid wp14">
+<w:footnotes xmlns:wpc="http://schemas.microsoft.com/office/word/2010/wordprocessingCanvas" xmlns:cx="http://schemas.microsoft.com/office/drawing/2014/chartex" xmlns:cx1="http://schemas.microsoft.com/office/drawing/2015/9/8/chartex" xmlns:cx2="http://schemas.microsoft.com/office/drawing/2015/10/21/chartex" xmlns:cx3="http://schemas.microsoft.com/office/drawing/2016/5/9/chartex" xmlns:cx4="http://schemas.microsoft.com/office/drawing/2016/5/10/chartex" xmlns:cx5="http://schemas.microsoft.com/office/drawing/2016/5/11/chartex" xmlns:cx6="http://schemas.microsoft.com/office/drawing/2016/5/12/chartex" xmlns:cx7="http://schemas.microsoft.com/office/drawing/2016/5/13/chartex" xmlns:cx8="http://schemas.microsoft.com/office/drawing/2016/5/14/chartex" xmlns:mc="http://schemas.openxmlformats.org/markup-compatibility/2006" xmlns:aink="http://schemas.microsoft.com/office/drawing/2016/ink" xmlns:am3d="http://schemas.microsoft.com/office/drawing/2017/model3d" xmlns:o="urn:schemas-microsoft-com:office:office" xmlns:r="http://schemas.openxmlformats.org/officeDocument/2006/relationships" xmlns:m="http://schemas.openxmlformats.org/officeDocument/2006/math" xmlns:v="urn:schemas-microsoft-com:vml" xmlns:wp14="http://schemas.microsoft.com/office/word/2010/wordprocessingDrawing" xmlns:wp="http://schemas.openxmlformats.org/drawingml/2006/wordprocessingDrawing" xmlns:w10="urn:schemas-microsoft-com:office:word" xmlns:w="http://schemas.openxmlformats.org/wordprocessingml/2006/main" xmlns:w14="http://schemas.microsoft.com/office/word/2010/wordml" xmlns:w15="http://schemas.microsoft.com/office/word/2012/wordml" xmlns:w16cex="http://schemas.microsoft.com/office/word/2018/wordml/cex" xmlns:w16cid="http://schemas.microsoft.com/office/word/2016/wordml/cid" xmlns:w16="http://schemas.microsoft.com/office/word/2018/wordml" xmlns:w16se="http://schemas.microsoft.com/office/word/2015/wordml/symex" xmlns:wpg="http://schemas.microsoft.com/office/word/2010/wordprocessingGroup" xmlns:wpi="http://schemas.microsoft.com/office/word/2010/wordprocessingInk" xmlns:wne="http://schemas.microsoft.com/office/word/2006/wordml" xmlns:wps="http://schemas.microsoft.com/office/word/2010/wordprocessingShape" mc:Ignorable="w14 w15 w16se w16cid w16 w16cex wp14">
   <w:footnote w:type="separator" w:id="-1">
     <w:p>
       <w:r>
@@ -24414,7 +23881,7 @@
 </file>
 
 <file path=word/numbering.xml><?xml version="1.0" encoding="utf-8"?>
-<w:numbering xmlns:wpc="http://schemas.microsoft.com/office/word/2010/wordprocessingCanvas" xmlns:cx="http://schemas.microsoft.com/office/drawing/2014/chartex" xmlns:cx1="http://schemas.microsoft.com/office/drawing/2015/9/8/chartex" xmlns:cx2="http://schemas.microsoft.com/office/drawing/2015/10/21/chartex" xmlns:cx3="http://schemas.microsoft.com/office/drawing/2016/5/9/chartex" xmlns:cx4="http://schemas.microsoft.com/office/drawing/2016/5/10/chartex" xmlns:cx5="http://schemas.microsoft.com/office/drawing/2016/5/11/chartex" xmlns:cx6="http://schemas.microsoft.com/office/drawing/2016/5/12/chartex" xmlns:cx7="http://schemas.microsoft.com/office/drawing/2016/5/13/chartex" xmlns:cx8="http://schemas.microsoft.com/office/drawing/2016/5/14/chartex" xmlns:mc="http://schemas.openxmlformats.org/markup-compatibility/2006" xmlns:aink="http://schemas.microsoft.com/office/drawing/2016/ink" xmlns:am3d="http://schemas.microsoft.com/office/drawing/2017/model3d" xmlns:o="urn:schemas-microsoft-com:office:office" xmlns:r="http://schemas.openxmlformats.org/officeDocument/2006/relationships" xmlns:m="http://schemas.openxmlformats.org/officeDocument/2006/math" xmlns:v="urn:schemas-microsoft-com:vml" xmlns:wp14="http://schemas.microsoft.com/office/word/2010/wordprocessingDrawing" xmlns:wp="http://schemas.openxmlformats.org/drawingml/2006/wordprocessingDrawing" xmlns:w10="urn:schemas-microsoft-com:office:word" xmlns:w="http://schemas.openxmlformats.org/wordprocessingml/2006/main" xmlns:w14="http://schemas.microsoft.com/office/word/2010/wordml" xmlns:w15="http://schemas.microsoft.com/office/word/2012/wordml" xmlns:w16cid="http://schemas.microsoft.com/office/word/2016/wordml/cid" xmlns:w16se="http://schemas.microsoft.com/office/word/2015/wordml/symex" xmlns:wpg="http://schemas.microsoft.com/office/word/2010/wordprocessingGroup" xmlns:wpi="http://schemas.microsoft.com/office/word/2010/wordprocessingInk" xmlns:wne="http://schemas.microsoft.com/office/word/2006/wordml" xmlns:wps="http://schemas.microsoft.com/office/word/2010/wordprocessingShape" mc:Ignorable="w14 w15 w16se w16cid wp14">
+<w:numbering xmlns:wpc="http://schemas.microsoft.com/office/word/2010/wordprocessingCanvas" xmlns:cx="http://schemas.microsoft.com/office/drawing/2014/chartex" xmlns:cx1="http://schemas.microsoft.com/office/drawing/2015/9/8/chartex" xmlns:cx2="http://schemas.microsoft.com/office/drawing/2015/10/21/chartex" xmlns:cx3="http://schemas.microsoft.com/office/drawing/2016/5/9/chartex" xmlns:cx4="http://schemas.microsoft.com/office/drawing/2016/5/10/chartex" xmlns:cx5="http://schemas.microsoft.com/office/drawing/2016/5/11/chartex" xmlns:cx6="http://schemas.microsoft.com/office/drawing/2016/5/12/chartex" xmlns:cx7="http://schemas.microsoft.com/office/drawing/2016/5/13/chartex" xmlns:cx8="http://schemas.microsoft.com/office/drawing/2016/5/14/chartex" xmlns:mc="http://schemas.openxmlformats.org/markup-compatibility/2006" xmlns:aink="http://schemas.microsoft.com/office/drawing/2016/ink" xmlns:am3d="http://schemas.microsoft.com/office/drawing/2017/model3d" xmlns:o="urn:schemas-microsoft-com:office:office" xmlns:r="http://schemas.openxmlformats.org/officeDocument/2006/relationships" xmlns:m="http://schemas.openxmlformats.org/officeDocument/2006/math" xmlns:v="urn:schemas-microsoft-com:vml" xmlns:wp14="http://schemas.microsoft.com/office/word/2010/wordprocessingDrawing" xmlns:wp="http://schemas.openxmlformats.org/drawingml/2006/wordprocessingDrawing" xmlns:w10="urn:schemas-microsoft-com:office:word" xmlns:w="http://schemas.openxmlformats.org/wordprocessingml/2006/main" xmlns:w14="http://schemas.microsoft.com/office/word/2010/wordml" xmlns:w15="http://schemas.microsoft.com/office/word/2012/wordml" xmlns:w16cex="http://schemas.microsoft.com/office/word/2018/wordml/cex" xmlns:w16cid="http://schemas.microsoft.com/office/word/2016/wordml/cid" xmlns:w16="http://schemas.microsoft.com/office/word/2018/wordml" xmlns:w16se="http://schemas.microsoft.com/office/word/2015/wordml/symex" xmlns:wpg="http://schemas.microsoft.com/office/word/2010/wordprocessingGroup" xmlns:wpi="http://schemas.microsoft.com/office/word/2010/wordprocessingInk" xmlns:wne="http://schemas.microsoft.com/office/word/2006/wordml" xmlns:wps="http://schemas.microsoft.com/office/word/2010/wordprocessingShape" mc:Ignorable="w14 w15 w16se w16cid w16 w16cex wp14">
   <w:abstractNum w:abstractNumId="0" w15:restartNumberingAfterBreak="0">
     <w:nsid w:val="027910C6"/>
     <w:multiLevelType w:val="hybridMultilevel"/>
@@ -30634,7 +30101,7 @@
 </file>
 
 <file path=word/styles.xml><?xml version="1.0" encoding="utf-8"?>
-<w:styles xmlns:mc="http://schemas.openxmlformats.org/markup-compatibility/2006" xmlns:r="http://schemas.openxmlformats.org/officeDocument/2006/relationships" xmlns:w="http://schemas.openxmlformats.org/wordprocessingml/2006/main" xmlns:w14="http://schemas.microsoft.com/office/word/2010/wordml" xmlns:w15="http://schemas.microsoft.com/office/word/2012/wordml" xmlns:w16cid="http://schemas.microsoft.com/office/word/2016/wordml/cid" xmlns:w16se="http://schemas.microsoft.com/office/word/2015/wordml/symex" mc:Ignorable="w14 w15 w16se w16cid">
+<w:styles xmlns:mc="http://schemas.openxmlformats.org/markup-compatibility/2006" xmlns:r="http://schemas.openxmlformats.org/officeDocument/2006/relationships" xmlns:w="http://schemas.openxmlformats.org/wordprocessingml/2006/main" xmlns:w14="http://schemas.microsoft.com/office/word/2010/wordml" xmlns:w15="http://schemas.microsoft.com/office/word/2012/wordml" xmlns:w16cex="http://schemas.microsoft.com/office/word/2018/wordml/cex" xmlns:w16cid="http://schemas.microsoft.com/office/word/2016/wordml/cid" xmlns:w16="http://schemas.microsoft.com/office/word/2018/wordml" xmlns:w16se="http://schemas.microsoft.com/office/word/2015/wordml/symex" mc:Ignorable="w14 w15 w16se w16cid w16 w16cex">
   <w:docDefaults>
     <w:rPrDefault>
       <w:rPr>
@@ -32027,13 +31494,269 @@
 </file>
 
 <file path=customXml/item1.xml><?xml version="1.0" encoding="utf-8"?>
+<p:properties xmlns:p="http://schemas.microsoft.com/office/2006/metadata/properties" xmlns:xsi="http://www.w3.org/2001/XMLSchema-instance" xmlns:pc="http://schemas.microsoft.com/office/infopath/2007/PartnerControls">
+  <documentManagement>
+    <_ip_UnifiedCompliancePolicyUIAction xmlns="http://schemas.microsoft.com/sharepoint/v3" xsi:nil="true"/>
+    <_ip_UnifiedCompliancePolicyProperties xmlns="http://schemas.microsoft.com/sharepoint/v3" xsi:nil="true"/>
+  </documentManagement>
+</p:properties>
+</file>
+
+<file path=customXml/item2.xml><?xml version="1.0" encoding="utf-8"?>
 <b:Sources xmlns:b="http://schemas.openxmlformats.org/officeDocument/2006/bibliography" xmlns="http://schemas.openxmlformats.org/officeDocument/2006/bibliography" SelectedStyle="\APASixthEditionOfficeOnline.xsl" StyleName="APA" Version="6"/>
 </file>
 
+<file path=customXml/item3.xml><?xml version="1.0" encoding="utf-8"?>
+<?mso-contentType ?>
+<FormTemplates xmlns="http://schemas.microsoft.com/sharepoint/v3/contenttype/forms">
+  <Display>DocumentLibraryForm</Display>
+  <Edit>DocumentLibraryForm</Edit>
+  <New>DocumentLibraryForm</New>
+</FormTemplates>
+</file>
+
+<file path=customXml/item4.xml><?xml version="1.0" encoding="utf-8"?>
+<ct:contentTypeSchema xmlns:ct="http://schemas.microsoft.com/office/2006/metadata/contentType" xmlns:ma="http://schemas.microsoft.com/office/2006/metadata/properties/metaAttributes" ct:_="" ma:_="" ma:contentTypeName="Document" ma:contentTypeID="0x010100ED329E812938FC41A2983A21E9E1792E" ma:contentTypeVersion="12" ma:contentTypeDescription="Create a new document." ma:contentTypeScope="" ma:versionID="8729f55646e33df9aa57e7962ab0a4bb">
+  <xsd:schema xmlns:xsd="http://www.w3.org/2001/XMLSchema" xmlns:xs="http://www.w3.org/2001/XMLSchema" xmlns:p="http://schemas.microsoft.com/office/2006/metadata/properties" xmlns:ns1="http://schemas.microsoft.com/sharepoint/v3" xmlns:ns3="19069bd9-fb2e-4f18-b083-7b62b25cf86d" targetNamespace="http://schemas.microsoft.com/office/2006/metadata/properties" ma:root="true" ma:fieldsID="4f762326d2e1f82249e92fd73b0aed32" ns1:_="" ns3:_="">
+    <xsd:import namespace="http://schemas.microsoft.com/sharepoint/v3"/>
+    <xsd:import namespace="19069bd9-fb2e-4f18-b083-7b62b25cf86d"/>
+    <xsd:element name="properties">
+      <xsd:complexType>
+        <xsd:sequence>
+          <xsd:element name="documentManagement">
+            <xsd:complexType>
+              <xsd:all>
+                <xsd:element ref="ns3:MediaServiceMetadata" minOccurs="0"/>
+                <xsd:element ref="ns3:MediaServiceFastMetadata" minOccurs="0"/>
+                <xsd:element ref="ns3:MediaServiceAutoTags" minOccurs="0"/>
+                <xsd:element ref="ns3:MediaServiceOCR" minOccurs="0"/>
+                <xsd:element ref="ns3:MediaServiceDateTaken" minOccurs="0"/>
+                <xsd:element ref="ns3:MediaServiceLocation" minOccurs="0"/>
+                <xsd:element ref="ns3:MediaServiceGenerationTime" minOccurs="0"/>
+                <xsd:element ref="ns3:MediaServiceEventHashCode" minOccurs="0"/>
+                <xsd:element ref="ns3:MediaServiceAutoKeyPoints" minOccurs="0"/>
+                <xsd:element ref="ns3:MediaServiceKeyPoints" minOccurs="0"/>
+                <xsd:element ref="ns1:_ip_UnifiedCompliancePolicyProperties" minOccurs="0"/>
+                <xsd:element ref="ns1:_ip_UnifiedCompliancePolicyUIAction" minOccurs="0"/>
+              </xsd:all>
+            </xsd:complexType>
+          </xsd:element>
+        </xsd:sequence>
+      </xsd:complexType>
+    </xsd:element>
+  </xsd:schema>
+  <xsd:schema xmlns:xsd="http://www.w3.org/2001/XMLSchema" xmlns:xs="http://www.w3.org/2001/XMLSchema" xmlns:dms="http://schemas.microsoft.com/office/2006/documentManagement/types" xmlns:pc="http://schemas.microsoft.com/office/infopath/2007/PartnerControls" targetNamespace="http://schemas.microsoft.com/sharepoint/v3" elementFormDefault="qualified">
+    <xsd:import namespace="http://schemas.microsoft.com/office/2006/documentManagement/types"/>
+    <xsd:import namespace="http://schemas.microsoft.com/office/infopath/2007/PartnerControls"/>
+    <xsd:element name="_ip_UnifiedCompliancePolicyProperties" ma:index="18" nillable="true" ma:displayName="Unified Compliance Policy Properties" ma:hidden="true" ma:internalName="_ip_UnifiedCompliancePolicyProperties">
+      <xsd:simpleType>
+        <xsd:restriction base="dms:Note"/>
+      </xsd:simpleType>
+    </xsd:element>
+    <xsd:element name="_ip_UnifiedCompliancePolicyUIAction" ma:index="19" nillable="true" ma:displayName="Unified Compliance Policy UI Action" ma:hidden="true" ma:internalName="_ip_UnifiedCompliancePolicyUIAction">
+      <xsd:simpleType>
+        <xsd:restriction base="dms:Text"/>
+      </xsd:simpleType>
+    </xsd:element>
+  </xsd:schema>
+  <xsd:schema xmlns:xsd="http://www.w3.org/2001/XMLSchema" xmlns:xs="http://www.w3.org/2001/XMLSchema" xmlns:dms="http://schemas.microsoft.com/office/2006/documentManagement/types" xmlns:pc="http://schemas.microsoft.com/office/infopath/2007/PartnerControls" targetNamespace="19069bd9-fb2e-4f18-b083-7b62b25cf86d" elementFormDefault="qualified">
+    <xsd:import namespace="http://schemas.microsoft.com/office/2006/documentManagement/types"/>
+    <xsd:import namespace="http://schemas.microsoft.com/office/infopath/2007/PartnerControls"/>
+    <xsd:element name="MediaServiceMetadata" ma:index="8" nillable="true" ma:displayName="MediaServiceMetadata" ma:hidden="true" ma:internalName="MediaServiceMetadata" ma:readOnly="true">
+      <xsd:simpleType>
+        <xsd:restriction base="dms:Note"/>
+      </xsd:simpleType>
+    </xsd:element>
+    <xsd:element name="MediaServiceFastMetadata" ma:index="9" nillable="true" ma:displayName="MediaServiceFastMetadata" ma:hidden="true" ma:internalName="MediaServiceFastMetadata" ma:readOnly="true">
+      <xsd:simpleType>
+        <xsd:restriction base="dms:Note"/>
+      </xsd:simpleType>
+    </xsd:element>
+    <xsd:element name="MediaServiceAutoTags" ma:index="10" nillable="true" ma:displayName="Tags" ma:internalName="MediaServiceAutoTags" ma:readOnly="true">
+      <xsd:simpleType>
+        <xsd:restriction base="dms:Text"/>
+      </xsd:simpleType>
+    </xsd:element>
+    <xsd:element name="MediaServiceOCR" ma:index="11" nillable="true" ma:displayName="Extracted Text" ma:internalName="MediaServiceOCR" ma:readOnly="true">
+      <xsd:simpleType>
+        <xsd:restriction base="dms:Note">
+          <xsd:maxLength value="255"/>
+        </xsd:restriction>
+      </xsd:simpleType>
+    </xsd:element>
+    <xsd:element name="MediaServiceDateTaken" ma:index="12" nillable="true" ma:displayName="MediaServiceDateTaken" ma:hidden="true" ma:internalName="MediaServiceDateTaken" ma:readOnly="true">
+      <xsd:simpleType>
+        <xsd:restriction base="dms:Text"/>
+      </xsd:simpleType>
+    </xsd:element>
+    <xsd:element name="MediaServiceLocation" ma:index="13" nillable="true" ma:displayName="Location" ma:internalName="MediaServiceLocation" ma:readOnly="true">
+      <xsd:simpleType>
+        <xsd:restriction base="dms:Text"/>
+      </xsd:simpleType>
+    </xsd:element>
+    <xsd:element name="MediaServiceGenerationTime" ma:index="14" nillable="true" ma:displayName="MediaServiceGenerationTime" ma:hidden="true" ma:internalName="MediaServiceGenerationTime" ma:readOnly="true">
+      <xsd:simpleType>
+        <xsd:restriction base="dms:Text"/>
+      </xsd:simpleType>
+    </xsd:element>
+    <xsd:element name="MediaServiceEventHashCode" ma:index="15" nillable="true" ma:displayName="MediaServiceEventHashCode" ma:hidden="true" ma:internalName="MediaServiceEventHashCode" ma:readOnly="true">
+      <xsd:simpleType>
+        <xsd:restriction base="dms:Text"/>
+      </xsd:simpleType>
+    </xsd:element>
+    <xsd:element name="MediaServiceAutoKeyPoints" ma:index="16" nillable="true" ma:displayName="MediaServiceAutoKeyPoints" ma:hidden="true" ma:internalName="MediaServiceAutoKeyPoints" ma:readOnly="true">
+      <xsd:simpleType>
+        <xsd:restriction base="dms:Note"/>
+      </xsd:simpleType>
+    </xsd:element>
+    <xsd:element name="MediaServiceKeyPoints" ma:index="17" nillable="true" ma:displayName="KeyPoints" ma:internalName="MediaServiceKeyPoints" ma:readOnly="true">
+      <xsd:simpleType>
+        <xsd:restriction base="dms:Note">
+          <xsd:maxLength value="255"/>
+        </xsd:restriction>
+      </xsd:simpleType>
+    </xsd:element>
+  </xsd:schema>
+  <xsd:schema xmlns="http://schemas.openxmlformats.org/package/2006/metadata/core-properties" xmlns:xsd="http://www.w3.org/2001/XMLSchema" xmlns:xsi="http://www.w3.org/2001/XMLSchema-instance" xmlns:dc="http://purl.org/dc/elements/1.1/" xmlns:dcterms="http://purl.org/dc/terms/" xmlns:odoc="http://schemas.microsoft.com/internal/obd" targetNamespace="http://schemas.openxmlformats.org/package/2006/metadata/core-properties" elementFormDefault="qualified" attributeFormDefault="unqualified" blockDefault="#all">
+    <xsd:import namespace="http://purl.org/dc/elements/1.1/" schemaLocation="http://dublincore.org/schemas/xmls/qdc/2003/04/02/dc.xsd"/>
+    <xsd:import namespace="http://purl.org/dc/terms/" schemaLocation="http://dublincore.org/schemas/xmls/qdc/2003/04/02/dcterms.xsd"/>
+    <xsd:element name="coreProperties" type="CT_coreProperties"/>
+    <xsd:complexType name="CT_coreProperties">
+      <xsd:all>
+        <xsd:element ref="dc:creator" minOccurs="0" maxOccurs="1"/>
+        <xsd:element ref="dcterms:created" minOccurs="0" maxOccurs="1"/>
+        <xsd:element ref="dc:identifier" minOccurs="0" maxOccurs="1"/>
+        <xsd:element name="contentType" minOccurs="0" maxOccurs="1" type="xsd:string" ma:index="0" ma:displayName="Content Type"/>
+        <xsd:element ref="dc:title" minOccurs="0" maxOccurs="1" ma:index="4" ma:displayName="Title"/>
+        <xsd:element ref="dc:subject" minOccurs="0" maxOccurs="1"/>
+        <xsd:element ref="dc:description" minOccurs="0" maxOccurs="1"/>
+        <xsd:element name="keywords" minOccurs="0" maxOccurs="1" type="xsd:string"/>
+        <xsd:element ref="dc:language" minOccurs="0" maxOccurs="1"/>
+        <xsd:element name="category" minOccurs="0" maxOccurs="1" type="xsd:string"/>
+        <xsd:element name="version" minOccurs="0" maxOccurs="1" type="xsd:string"/>
+        <xsd:element name="revision" minOccurs="0" maxOccurs="1" type="xsd:string">
+          <xsd:annotation>
+            <xsd:documentation>
+                        This value indicates the number of saves or revisions. The application is responsible for updating this value after each revision.
+                    </xsd:documentation>
+          </xsd:annotation>
+        </xsd:element>
+        <xsd:element name="lastModifiedBy" minOccurs="0" maxOccurs="1" type="xsd:string"/>
+        <xsd:element ref="dcterms:modified" minOccurs="0" maxOccurs="1"/>
+        <xsd:element name="contentStatus" minOccurs="0" maxOccurs="1" type="xsd:string"/>
+      </xsd:all>
+    </xsd:complexType>
+  </xsd:schema>
+  <xs:schema xmlns:pc="http://schemas.microsoft.com/office/infopath/2007/PartnerControls" xmlns:xs="http://www.w3.org/2001/XMLSchema" targetNamespace="http://schemas.microsoft.com/office/infopath/2007/PartnerControls" elementFormDefault="qualified" attributeFormDefault="unqualified">
+    <xs:element name="Person">
+      <xs:complexType>
+        <xs:sequence>
+          <xs:element ref="pc:DisplayName" minOccurs="0"/>
+          <xs:element ref="pc:AccountId" minOccurs="0"/>
+          <xs:element ref="pc:AccountType" minOccurs="0"/>
+        </xs:sequence>
+      </xs:complexType>
+    </xs:element>
+    <xs:element name="DisplayName" type="xs:string"/>
+    <xs:element name="AccountId" type="xs:string"/>
+    <xs:element name="AccountType" type="xs:string"/>
+    <xs:element name="BDCAssociatedEntity">
+      <xs:complexType>
+        <xs:sequence>
+          <xs:element ref="pc:BDCEntity" minOccurs="0" maxOccurs="unbounded"/>
+        </xs:sequence>
+        <xs:attribute ref="pc:EntityNamespace"/>
+        <xs:attribute ref="pc:EntityName"/>
+        <xs:attribute ref="pc:SystemInstanceName"/>
+        <xs:attribute ref="pc:AssociationName"/>
+      </xs:complexType>
+    </xs:element>
+    <xs:attribute name="EntityNamespace" type="xs:string"/>
+    <xs:attribute name="EntityName" type="xs:string"/>
+    <xs:attribute name="SystemInstanceName" type="xs:string"/>
+    <xs:attribute name="AssociationName" type="xs:string"/>
+    <xs:element name="BDCEntity">
+      <xs:complexType>
+        <xs:sequence>
+          <xs:element ref="pc:EntityDisplayName" minOccurs="0"/>
+          <xs:element ref="pc:EntityInstanceReference" minOccurs="0"/>
+          <xs:element ref="pc:EntityId1" minOccurs="0"/>
+          <xs:element ref="pc:EntityId2" minOccurs="0"/>
+          <xs:element ref="pc:EntityId3" minOccurs="0"/>
+          <xs:element ref="pc:EntityId4" minOccurs="0"/>
+          <xs:element ref="pc:EntityId5" minOccurs="0"/>
+        </xs:sequence>
+      </xs:complexType>
+    </xs:element>
+    <xs:element name="EntityDisplayName" type="xs:string"/>
+    <xs:element name="EntityInstanceReference" type="xs:string"/>
+    <xs:element name="EntityId1" type="xs:string"/>
+    <xs:element name="EntityId2" type="xs:string"/>
+    <xs:element name="EntityId3" type="xs:string"/>
+    <xs:element name="EntityId4" type="xs:string"/>
+    <xs:element name="EntityId5" type="xs:string"/>
+    <xs:element name="Terms">
+      <xs:complexType>
+        <xs:sequence>
+          <xs:element ref="pc:TermInfo" minOccurs="0" maxOccurs="unbounded"/>
+        </xs:sequence>
+      </xs:complexType>
+    </xs:element>
+    <xs:element name="TermInfo">
+      <xs:complexType>
+        <xs:sequence>
+          <xs:element ref="pc:TermName" minOccurs="0"/>
+          <xs:element ref="pc:TermId" minOccurs="0"/>
+        </xs:sequence>
+      </xs:complexType>
+    </xs:element>
+    <xs:element name="TermName" type="xs:string"/>
+    <xs:element name="TermId" type="xs:string"/>
+  </xs:schema>
+</ct:contentTypeSchema>
+</file>
+
 <file path=customXml/itemProps1.xml><?xml version="1.0" encoding="utf-8"?>
+<ds:datastoreItem xmlns:ds="http://schemas.openxmlformats.org/officeDocument/2006/customXml" ds:itemID="{52FC04E5-C15F-4CDC-A490-74551211001D}">
+  <ds:schemaRefs>
+    <ds:schemaRef ds:uri="http://schemas.microsoft.com/office/2006/metadata/properties"/>
+    <ds:schemaRef ds:uri="http://schemas.microsoft.com/office/infopath/2007/PartnerControls"/>
+    <ds:schemaRef ds:uri="http://schemas.microsoft.com/sharepoint/v3"/>
+  </ds:schemaRefs>
+</ds:datastoreItem>
+</file>
+
+<file path=customXml/itemProps2.xml><?xml version="1.0" encoding="utf-8"?>
 <ds:datastoreItem xmlns:ds="http://schemas.openxmlformats.org/officeDocument/2006/customXml" ds:itemID="{33949CE1-D6AF-4A4D-BA29-1D912BBA80A6}">
   <ds:schemaRefs>
     <ds:schemaRef ds:uri="http://schemas.openxmlformats.org/officeDocument/2006/bibliography"/>
   </ds:schemaRefs>
 </ds:datastoreItem>
+</file>
+
+<file path=customXml/itemProps3.xml><?xml version="1.0" encoding="utf-8"?>
+<ds:datastoreItem xmlns:ds="http://schemas.openxmlformats.org/officeDocument/2006/customXml" ds:itemID="{0E35F9CF-18C5-4731-BA88-6186705D4B5B}">
+  <ds:schemaRefs>
+    <ds:schemaRef ds:uri="http://schemas.microsoft.com/sharepoint/v3/contenttype/forms"/>
+  </ds:schemaRefs>
+</ds:datastoreItem>
+</file>
+
+<file path=customXml/itemProps4.xml><?xml version="1.0" encoding="utf-8"?>
+<ds:datastoreItem xmlns:ds="http://schemas.openxmlformats.org/officeDocument/2006/customXml" ds:itemID="{D1389FBA-77AB-4D15-A7F4-7FA870B8200A}">
+  <ds:schemaRefs>
+    <ds:schemaRef ds:uri="http://schemas.microsoft.com/office/2006/metadata/contentType"/>
+    <ds:schemaRef ds:uri="http://schemas.microsoft.com/office/2006/metadata/properties/metaAttributes"/>
+    <ds:schemaRef ds:uri="http://www.w3.org/2001/XMLSchema"/>
+    <ds:schemaRef ds:uri="http://schemas.microsoft.com/office/2006/metadata/properties"/>
+    <ds:schemaRef ds:uri="http://schemas.microsoft.com/sharepoint/v3"/>
+    <ds:schemaRef ds:uri="19069bd9-fb2e-4f18-b083-7b62b25cf86d"/>
+    <ds:schemaRef ds:uri="http://schemas.microsoft.com/office/2006/documentManagement/types"/>
+    <ds:schemaRef ds:uri="http://schemas.microsoft.com/office/infopath/2007/PartnerControls"/>
+    <ds:schemaRef ds:uri="http://schemas.openxmlformats.org/package/2006/metadata/core-properties"/>
+    <ds:schemaRef ds:uri="http://purl.org/dc/elements/1.1/"/>
+    <ds:schemaRef ds:uri="http://purl.org/dc/terms/"/>
+    <ds:schemaRef ds:uri="http://schemas.microsoft.com/internal/obd"/>
+  </ds:schemaRefs>
+</ds:datastoreItem>
 </file>
</xml_diff>